<commit_message>
updated cv and project detatils
</commit_message>
<xml_diff>
--- a/CV.docx
+++ b/CV.docx
@@ -38,8 +38,8 @@
           <w:b/>
           <w:bCs/>
           <w:color w:val="auto"/>
-          <w:sz w:val="32"/>
-          <w:szCs w:val="32"/>
+          <w:sz w:val="28"/>
+          <w:szCs w:val="28"/>
           <w:lang w:val="en-ZA"/>
         </w:rPr>
       </w:pPr>
@@ -49,11 +49,11 @@
           <w:b/>
           <w:bCs/>
           <w:color w:val="auto"/>
-          <w:sz w:val="32"/>
-          <w:szCs w:val="32"/>
-          <w:lang w:val="en-ZA"/>
-        </w:rPr>
-        <w:t>Software Development student</w:t>
+          <w:sz w:val="28"/>
+          <w:szCs w:val="28"/>
+          <w:lang w:val="en-ZA"/>
+        </w:rPr>
+        <w:t>Software Development  student</w:t>
       </w:r>
     </w:p>
     <w:p>
@@ -164,19 +164,28 @@
         <w:spacing w:line="240" w:lineRule="auto"/>
         <w:rPr>
           <w:rFonts w:hint="default"/>
-          <w:sz w:val="24"/>
-          <w:szCs w:val="24"/>
+          <w:sz w:val="22"/>
+          <w:szCs w:val="22"/>
           <w:lang w:val="en-ZA"/>
         </w:rPr>
       </w:pPr>
       <w:r>
         <w:rPr>
           <w:rFonts w:hint="default"/>
-          <w:sz w:val="24"/>
-          <w:szCs w:val="24"/>
-          <w:lang w:val="en-ZA"/>
-        </w:rPr>
-        <w:t>Looking for a challenging role in a reputable organization to utilize my technical, database, and management skills for the growth of the organization as well as to enhance my knowledge about new and emerging trends in the IT sector.</w:t>
+          <w:sz w:val="22"/>
+          <w:szCs w:val="22"/>
+          <w:lang w:val="en-US"/>
+        </w:rPr>
+        <w:t>I am l</w:t>
+      </w:r>
+      <w:r>
+        <w:rPr>
+          <w:rFonts w:hint="default"/>
+          <w:sz w:val="22"/>
+          <w:szCs w:val="22"/>
+          <w:lang w:val="en-ZA"/>
+        </w:rPr>
+        <w:t>ooking for a challenging internship/Work Integrated learning role in a reputable organization to utilize my technical, database, and management skills for the growth of the organization as well as to enhance my knowledge about new and emerging trends in the IT sector.</w:t>
       </w:r>
     </w:p>
     <w:p>
@@ -291,15 +300,15 @@
         <w:spacing w:line="240" w:lineRule="auto"/>
         <w:rPr>
           <w:rFonts w:ascii="Arial" w:hAnsi="Arial" w:cs="Arial"/>
-          <w:sz w:val="24"/>
-          <w:szCs w:val="24"/>
-        </w:rPr>
-      </w:pPr>
-      <w:r>
-        <w:rPr>
-          <w:rFonts w:hint="default" w:ascii="Arial" w:hAnsi="Arial" w:cs="Arial"/>
-          <w:sz w:val="24"/>
-          <w:szCs w:val="24"/>
+          <w:sz w:val="22"/>
+          <w:szCs w:val="22"/>
+        </w:rPr>
+      </w:pPr>
+      <w:r>
+        <w:rPr>
+          <w:rFonts w:hint="default" w:ascii="Arial" w:hAnsi="Arial" w:cs="Arial"/>
+          <w:sz w:val="22"/>
+          <w:szCs w:val="22"/>
           <w:lang w:val="en-US"/>
         </w:rPr>
         <w:t>Mobile no</w:t>
@@ -307,24 +316,24 @@
       <w:r>
         <w:rPr>
           <w:rFonts w:ascii="Arial" w:hAnsi="Arial" w:cs="Arial"/>
-          <w:sz w:val="24"/>
-          <w:szCs w:val="24"/>
+          <w:sz w:val="22"/>
+          <w:szCs w:val="22"/>
         </w:rPr>
         <w:t xml:space="preserve">:  </w:t>
       </w:r>
       <w:r>
         <w:rPr>
           <w:rFonts w:ascii="Arial" w:hAnsi="Arial" w:cs="Arial"/>
-          <w:sz w:val="24"/>
-          <w:szCs w:val="24"/>
+          <w:sz w:val="22"/>
+          <w:szCs w:val="22"/>
         </w:rPr>
         <w:tab/>
       </w:r>
       <w:r>
         <w:rPr>
           <w:rFonts w:ascii="Arial" w:hAnsi="Arial" w:cs="Arial"/>
-          <w:sz w:val="24"/>
-          <w:szCs w:val="24"/>
+          <w:sz w:val="22"/>
+          <w:szCs w:val="22"/>
         </w:rPr>
         <w:t>0673355836</w:t>
       </w:r>
@@ -334,52 +343,52 @@
         <w:spacing w:line="240" w:lineRule="auto"/>
         <w:rPr>
           <w:rFonts w:ascii="Arial" w:hAnsi="Arial" w:cs="Arial"/>
-          <w:sz w:val="24"/>
-          <w:szCs w:val="24"/>
-        </w:rPr>
-      </w:pPr>
-      <w:r>
-        <w:rPr>
-          <w:rFonts w:ascii="Arial" w:hAnsi="Arial" w:cs="Arial"/>
-          <w:sz w:val="24"/>
-          <w:szCs w:val="24"/>
+          <w:sz w:val="22"/>
+          <w:szCs w:val="22"/>
+        </w:rPr>
+      </w:pPr>
+      <w:r>
+        <w:rPr>
+          <w:rFonts w:ascii="Arial" w:hAnsi="Arial" w:cs="Arial"/>
+          <w:sz w:val="22"/>
+          <w:szCs w:val="22"/>
         </w:rPr>
         <w:t>Email:</w:t>
       </w:r>
       <w:r>
         <w:rPr>
           <w:rFonts w:ascii="Arial" w:hAnsi="Arial" w:cs="Arial"/>
-          <w:sz w:val="24"/>
-          <w:szCs w:val="24"/>
+          <w:sz w:val="22"/>
+          <w:szCs w:val="22"/>
         </w:rPr>
         <w:tab/>
       </w:r>
       <w:r>
         <w:rPr>
           <w:rFonts w:ascii="Arial" w:hAnsi="Arial" w:cs="Arial"/>
-          <w:sz w:val="24"/>
-          <w:szCs w:val="24"/>
+          <w:sz w:val="22"/>
+          <w:szCs w:val="22"/>
         </w:rPr>
         <w:tab/>
       </w:r>
       <w:r>
         <w:rPr>
-          <w:sz w:val="24"/>
-          <w:szCs w:val="24"/>
+          <w:sz w:val="22"/>
+          <w:szCs w:val="22"/>
         </w:rPr>
         <w:fldChar w:fldCharType="begin"/>
       </w:r>
       <w:r>
         <w:rPr>
-          <w:sz w:val="24"/>
-          <w:szCs w:val="24"/>
+          <w:sz w:val="22"/>
+          <w:szCs w:val="22"/>
         </w:rPr>
         <w:instrText xml:space="preserve"> HYPERLINK "mailto:mokoenacks@gmail.com" </w:instrText>
       </w:r>
       <w:r>
         <w:rPr>
-          <w:sz w:val="24"/>
-          <w:szCs w:val="24"/>
+          <w:sz w:val="22"/>
+          <w:szCs w:val="22"/>
         </w:rPr>
         <w:fldChar w:fldCharType="separate"/>
       </w:r>
@@ -387,8 +396,8 @@
         <w:rPr>
           <w:rStyle w:val="16"/>
           <w:rFonts w:ascii="Arial" w:hAnsi="Arial" w:cs="Arial"/>
-          <w:sz w:val="24"/>
-          <w:szCs w:val="24"/>
+          <w:sz w:val="22"/>
+          <w:szCs w:val="22"/>
         </w:rPr>
         <w:t>mokoenacks@gmail.com</w:t>
       </w:r>
@@ -396,8 +405,8 @@
         <w:rPr>
           <w:rStyle w:val="16"/>
           <w:rFonts w:ascii="Arial" w:hAnsi="Arial" w:cs="Arial"/>
-          <w:sz w:val="24"/>
-          <w:szCs w:val="24"/>
+          <w:sz w:val="22"/>
+          <w:szCs w:val="22"/>
         </w:rPr>
         <w:fldChar w:fldCharType="end"/>
       </w:r>
@@ -407,15 +416,15 @@
         <w:spacing w:line="240" w:lineRule="auto"/>
         <w:rPr>
           <w:rFonts w:ascii="Arial" w:hAnsi="Arial" w:cs="Arial"/>
-          <w:sz w:val="24"/>
-          <w:szCs w:val="24"/>
-        </w:rPr>
-      </w:pPr>
-      <w:r>
-        <w:rPr>
-          <w:rFonts w:hint="default" w:ascii="Arial" w:hAnsi="Arial" w:cs="Arial"/>
-          <w:sz w:val="24"/>
-          <w:szCs w:val="24"/>
+          <w:sz w:val="22"/>
+          <w:szCs w:val="22"/>
+        </w:rPr>
+      </w:pPr>
+      <w:r>
+        <w:rPr>
+          <w:rFonts w:hint="default" w:ascii="Arial" w:hAnsi="Arial" w:cs="Arial"/>
+          <w:sz w:val="22"/>
+          <w:szCs w:val="22"/>
           <w:lang w:val="en-ZA"/>
         </w:rPr>
         <w:t>Personal Website</w:t>
@@ -423,16 +432,16 @@
       <w:r>
         <w:rPr>
           <w:rFonts w:ascii="Arial" w:hAnsi="Arial" w:cs="Arial"/>
-          <w:sz w:val="24"/>
-          <w:szCs w:val="24"/>
+          <w:sz w:val="22"/>
+          <w:szCs w:val="22"/>
         </w:rPr>
         <w:t>:</w:t>
       </w:r>
       <w:r>
         <w:rPr>
           <w:rFonts w:ascii="Arial" w:hAnsi="Arial" w:cs="Arial"/>
-          <w:sz w:val="24"/>
-          <w:szCs w:val="24"/>
+          <w:sz w:val="22"/>
+          <w:szCs w:val="22"/>
         </w:rPr>
         <w:tab/>
       </w:r>
@@ -440,8 +449,8 @@
         <w:rPr>
           <w:rFonts w:ascii="Arial" w:hAnsi="Arial" w:cs="Arial"/>
           <w:color w:val="auto"/>
-          <w:sz w:val="24"/>
-          <w:szCs w:val="24"/>
+          <w:sz w:val="22"/>
+          <w:szCs w:val="22"/>
           <w:u w:val="none"/>
         </w:rPr>
         <w:fldChar w:fldCharType="begin"/>
@@ -450,8 +459,8 @@
         <w:rPr>
           <w:rFonts w:ascii="Arial" w:hAnsi="Arial" w:cs="Arial"/>
           <w:color w:val="auto"/>
-          <w:sz w:val="24"/>
-          <w:szCs w:val="24"/>
+          <w:sz w:val="22"/>
+          <w:szCs w:val="22"/>
           <w:u w:val="none"/>
         </w:rPr>
         <w:instrText xml:space="preserve"> HYPERLINK "https://mokoenacks.github.io/Personal-Resume/" </w:instrText>
@@ -460,8 +469,8 @@
         <w:rPr>
           <w:rFonts w:ascii="Arial" w:hAnsi="Arial" w:cs="Arial"/>
           <w:color w:val="auto"/>
-          <w:sz w:val="24"/>
-          <w:szCs w:val="24"/>
+          <w:sz w:val="22"/>
+          <w:szCs w:val="22"/>
           <w:u w:val="none"/>
         </w:rPr>
         <w:fldChar w:fldCharType="separate"/>
@@ -470,8 +479,8 @@
         <w:rPr>
           <w:rStyle w:val="16"/>
           <w:rFonts w:ascii="Arial" w:hAnsi="Arial" w:cs="Arial"/>
-          <w:sz w:val="24"/>
-          <w:szCs w:val="24"/>
+          <w:sz w:val="22"/>
+          <w:szCs w:val="22"/>
         </w:rPr>
         <w:t>Personal-Portfolio</w:t>
       </w:r>
@@ -479,8 +488,8 @@
         <w:rPr>
           <w:rFonts w:ascii="Arial" w:hAnsi="Arial" w:cs="Arial"/>
           <w:color w:val="auto"/>
-          <w:sz w:val="24"/>
-          <w:szCs w:val="24"/>
+          <w:sz w:val="22"/>
+          <w:szCs w:val="22"/>
           <w:u w:val="none"/>
         </w:rPr>
         <w:fldChar w:fldCharType="end"/>
@@ -491,44 +500,44 @@
         <w:spacing w:line="240" w:lineRule="auto"/>
         <w:rPr>
           <w:rFonts w:ascii="Arial" w:hAnsi="Arial" w:cs="Arial"/>
-          <w:sz w:val="24"/>
-          <w:szCs w:val="24"/>
-        </w:rPr>
-      </w:pPr>
-      <w:r>
-        <w:rPr>
-          <w:rFonts w:ascii="Arial" w:hAnsi="Arial" w:cs="Arial"/>
-          <w:sz w:val="24"/>
-          <w:szCs w:val="24"/>
+          <w:sz w:val="22"/>
+          <w:szCs w:val="22"/>
+        </w:rPr>
+      </w:pPr>
+      <w:r>
+        <w:rPr>
+          <w:rFonts w:ascii="Arial" w:hAnsi="Arial" w:cs="Arial"/>
+          <w:sz w:val="22"/>
+          <w:szCs w:val="22"/>
         </w:rPr>
         <w:t>LinkedIn:</w:t>
       </w:r>
       <w:r>
         <w:rPr>
           <w:rFonts w:ascii="Arial" w:hAnsi="Arial" w:cs="Arial"/>
-          <w:sz w:val="24"/>
-          <w:szCs w:val="24"/>
+          <w:sz w:val="22"/>
+          <w:szCs w:val="22"/>
         </w:rPr>
         <w:tab/>
       </w:r>
       <w:r>
         <w:rPr>
-          <w:sz w:val="24"/>
-          <w:szCs w:val="24"/>
+          <w:sz w:val="22"/>
+          <w:szCs w:val="22"/>
         </w:rPr>
         <w:fldChar w:fldCharType="begin"/>
       </w:r>
       <w:r>
         <w:rPr>
-          <w:sz w:val="24"/>
-          <w:szCs w:val="24"/>
+          <w:sz w:val="22"/>
+          <w:szCs w:val="22"/>
         </w:rPr>
         <w:instrText xml:space="preserve"> HYPERLINK "https://www.linkedin.com/in/clement-mokoena-095787136" </w:instrText>
       </w:r>
       <w:r>
         <w:rPr>
-          <w:sz w:val="24"/>
-          <w:szCs w:val="24"/>
+          <w:sz w:val="22"/>
+          <w:szCs w:val="22"/>
         </w:rPr>
         <w:fldChar w:fldCharType="separate"/>
       </w:r>
@@ -536,8 +545,8 @@
         <w:rPr>
           <w:rStyle w:val="16"/>
           <w:rFonts w:ascii="Arial" w:hAnsi="Arial" w:cs="Arial"/>
-          <w:sz w:val="24"/>
-          <w:szCs w:val="24"/>
+          <w:sz w:val="22"/>
+          <w:szCs w:val="22"/>
         </w:rPr>
         <w:t>clement-mokoena</w:t>
       </w:r>
@@ -545,8 +554,8 @@
         <w:rPr>
           <w:rStyle w:val="16"/>
           <w:rFonts w:ascii="Arial" w:hAnsi="Arial" w:cs="Arial"/>
-          <w:sz w:val="24"/>
-          <w:szCs w:val="24"/>
+          <w:sz w:val="22"/>
+          <w:szCs w:val="22"/>
         </w:rPr>
         <w:fldChar w:fldCharType="end"/>
       </w:r>
@@ -656,16 +665,16 @@
         <w:spacing w:line="240" w:lineRule="auto"/>
         <w:rPr>
           <w:rFonts w:hint="default" w:ascii="Arial" w:hAnsi="Arial" w:cs="Arial"/>
-          <w:sz w:val="24"/>
-          <w:szCs w:val="24"/>
-          <w:lang w:val="en-ZA"/>
-        </w:rPr>
-      </w:pPr>
-      <w:r>
-        <w:rPr>
-          <w:rFonts w:hint="default" w:ascii="Arial" w:hAnsi="Arial" w:cs="Arial"/>
-          <w:sz w:val="24"/>
-          <w:szCs w:val="24"/>
+          <w:sz w:val="22"/>
+          <w:szCs w:val="22"/>
+          <w:lang w:val="en-US"/>
+        </w:rPr>
+      </w:pPr>
+      <w:r>
+        <w:rPr>
+          <w:rFonts w:hint="default" w:ascii="Arial" w:hAnsi="Arial" w:cs="Arial"/>
+          <w:sz w:val="22"/>
+          <w:szCs w:val="22"/>
           <w:lang w:val="en-ZA"/>
         </w:rPr>
         <w:t>Date of Birth:</w:t>
@@ -673,8 +682,8 @@
       <w:r>
         <w:rPr>
           <w:rFonts w:hint="default" w:ascii="Arial" w:hAnsi="Arial" w:cs="Arial"/>
-          <w:sz w:val="24"/>
-          <w:szCs w:val="24"/>
+          <w:sz w:val="22"/>
+          <w:szCs w:val="22"/>
           <w:lang w:val="en-ZA"/>
         </w:rPr>
         <w:tab/>
@@ -682,8 +691,8 @@
       <w:r>
         <w:rPr>
           <w:rFonts w:hint="default" w:ascii="Arial" w:hAnsi="Arial" w:cs="Arial"/>
-          <w:sz w:val="24"/>
-          <w:szCs w:val="24"/>
+          <w:sz w:val="22"/>
+          <w:szCs w:val="22"/>
           <w:lang w:val="en-ZA"/>
         </w:rPr>
         <w:tab/>
@@ -691,166 +700,205 @@
       <w:r>
         <w:rPr>
           <w:rFonts w:hint="default" w:ascii="Arial" w:hAnsi="Arial" w:cs="Arial"/>
-          <w:sz w:val="24"/>
-          <w:szCs w:val="24"/>
-          <w:lang w:val="en-ZA"/>
+          <w:sz w:val="22"/>
+          <w:szCs w:val="22"/>
+          <w:lang w:val="en-US"/>
+        </w:rPr>
+        <w:t>10/11/1998</w:t>
+      </w:r>
+    </w:p>
+    <w:p>
+      <w:pPr>
+        <w:spacing w:line="240" w:lineRule="auto"/>
+        <w:rPr>
+          <w:rFonts w:ascii="Arial" w:hAnsi="Arial" w:cs="Arial"/>
+          <w:sz w:val="22"/>
+          <w:szCs w:val="22"/>
+        </w:rPr>
+      </w:pPr>
+      <w:r>
+        <w:rPr>
+          <w:rFonts w:ascii="Arial" w:hAnsi="Arial" w:cs="Arial"/>
+          <w:sz w:val="22"/>
+          <w:szCs w:val="22"/>
+        </w:rPr>
+        <w:t>Gender:</w:t>
+      </w:r>
+      <w:r>
+        <w:rPr>
+          <w:rFonts w:ascii="Arial" w:hAnsi="Arial" w:cs="Arial"/>
+          <w:sz w:val="22"/>
+          <w:szCs w:val="22"/>
         </w:rPr>
         <w:tab/>
       </w:r>
       <w:r>
         <w:rPr>
-          <w:rFonts w:hint="default" w:ascii="Arial" w:hAnsi="Arial" w:cs="Arial"/>
-          <w:sz w:val="24"/>
-          <w:szCs w:val="24"/>
-          <w:lang w:val="en-ZA"/>
-        </w:rPr>
-        <w:t>1998-Novemeber-10</w:t>
-      </w:r>
-    </w:p>
-    <w:p>
-      <w:pPr>
-        <w:spacing w:line="240" w:lineRule="auto"/>
-        <w:rPr>
-          <w:rFonts w:ascii="Arial" w:hAnsi="Arial" w:cs="Arial"/>
-          <w:sz w:val="24"/>
-          <w:szCs w:val="24"/>
-        </w:rPr>
-      </w:pPr>
-      <w:r>
-        <w:rPr>
-          <w:rFonts w:ascii="Arial" w:hAnsi="Arial" w:cs="Arial"/>
-          <w:sz w:val="24"/>
-          <w:szCs w:val="24"/>
-        </w:rPr>
-        <w:t>Gender:</w:t>
-      </w:r>
-      <w:r>
-        <w:rPr>
-          <w:rFonts w:ascii="Arial" w:hAnsi="Arial" w:cs="Arial"/>
-          <w:sz w:val="24"/>
-          <w:szCs w:val="24"/>
+          <w:rFonts w:ascii="Arial" w:hAnsi="Arial" w:cs="Arial"/>
+          <w:sz w:val="22"/>
+          <w:szCs w:val="22"/>
         </w:rPr>
         <w:tab/>
       </w:r>
       <w:r>
         <w:rPr>
           <w:rFonts w:ascii="Arial" w:hAnsi="Arial" w:cs="Arial"/>
-          <w:sz w:val="24"/>
-          <w:szCs w:val="24"/>
+          <w:sz w:val="22"/>
+          <w:szCs w:val="22"/>
+        </w:rPr>
+        <w:t>Male</w:t>
+      </w:r>
+    </w:p>
+    <w:p>
+      <w:pPr>
+        <w:spacing w:line="240" w:lineRule="auto"/>
+        <w:rPr>
+          <w:rFonts w:hint="default" w:ascii="Arial" w:hAnsi="Arial" w:cs="Arial"/>
+          <w:sz w:val="22"/>
+          <w:szCs w:val="22"/>
+          <w:lang w:val="en-US"/>
+        </w:rPr>
+      </w:pPr>
+      <w:r>
+        <w:rPr>
+          <w:rFonts w:hint="default" w:ascii="Arial" w:hAnsi="Arial" w:cs="Arial"/>
+          <w:sz w:val="22"/>
+          <w:szCs w:val="22"/>
+          <w:lang w:val="en-ZA"/>
+        </w:rPr>
+        <w:t>L</w:t>
+      </w:r>
+      <w:r>
+        <w:rPr>
+          <w:rFonts w:ascii="Arial" w:hAnsi="Arial" w:cs="Arial"/>
+          <w:sz w:val="22"/>
+          <w:szCs w:val="22"/>
+        </w:rPr>
+        <w:t>anguage</w:t>
+      </w:r>
+      <w:r>
+        <w:rPr>
+          <w:rFonts w:hint="default" w:ascii="Arial" w:hAnsi="Arial" w:cs="Arial"/>
+          <w:sz w:val="22"/>
+          <w:szCs w:val="22"/>
+          <w:lang w:val="en-ZA"/>
+        </w:rPr>
+        <w:t>(s)</w:t>
+      </w:r>
+      <w:r>
+        <w:rPr>
+          <w:rFonts w:ascii="Arial" w:hAnsi="Arial" w:cs="Arial"/>
+          <w:sz w:val="22"/>
+          <w:szCs w:val="22"/>
+        </w:rPr>
+        <w:t xml:space="preserve">: </w:t>
+      </w:r>
+      <w:r>
+        <w:rPr>
+          <w:rFonts w:ascii="Arial" w:hAnsi="Arial" w:cs="Arial"/>
+          <w:sz w:val="22"/>
+          <w:szCs w:val="22"/>
         </w:rPr>
         <w:tab/>
       </w:r>
       <w:r>
         <w:rPr>
           <w:rFonts w:ascii="Arial" w:hAnsi="Arial" w:cs="Arial"/>
-          <w:sz w:val="24"/>
-          <w:szCs w:val="24"/>
+          <w:sz w:val="22"/>
+          <w:szCs w:val="22"/>
         </w:rPr>
         <w:tab/>
       </w:r>
       <w:r>
         <w:rPr>
-          <w:rFonts w:ascii="Arial" w:hAnsi="Arial" w:cs="Arial"/>
-          <w:sz w:val="24"/>
-          <w:szCs w:val="24"/>
-        </w:rPr>
-        <w:t>Male</w:t>
-      </w:r>
-    </w:p>
-    <w:p>
-      <w:pPr>
-        <w:spacing w:line="240" w:lineRule="auto"/>
-        <w:rPr>
-          <w:rFonts w:hint="default" w:ascii="Arial" w:hAnsi="Arial" w:cs="Arial"/>
-          <w:sz w:val="24"/>
-          <w:szCs w:val="24"/>
-          <w:lang w:val="en-ZA"/>
-        </w:rPr>
-      </w:pPr>
-      <w:r>
-        <w:rPr>
-          <w:rFonts w:hint="default" w:ascii="Arial" w:hAnsi="Arial" w:cs="Arial"/>
-          <w:sz w:val="24"/>
-          <w:szCs w:val="24"/>
-          <w:lang w:val="en-ZA"/>
-        </w:rPr>
-        <w:t>L</w:t>
-      </w:r>
-      <w:r>
-        <w:rPr>
-          <w:rFonts w:ascii="Arial" w:hAnsi="Arial" w:cs="Arial"/>
-          <w:sz w:val="24"/>
-          <w:szCs w:val="24"/>
-        </w:rPr>
-        <w:t>anguage</w:t>
-      </w:r>
-      <w:r>
-        <w:rPr>
-          <w:rFonts w:hint="default" w:ascii="Arial" w:hAnsi="Arial" w:cs="Arial"/>
-          <w:sz w:val="24"/>
-          <w:szCs w:val="24"/>
-          <w:lang w:val="en-ZA"/>
-        </w:rPr>
-        <w:t>(s)</w:t>
-      </w:r>
-      <w:r>
-        <w:rPr>
-          <w:rFonts w:ascii="Arial" w:hAnsi="Arial" w:cs="Arial"/>
-          <w:sz w:val="24"/>
-          <w:szCs w:val="24"/>
-        </w:rPr>
-        <w:t xml:space="preserve">: </w:t>
-      </w:r>
-      <w:r>
-        <w:rPr>
-          <w:rFonts w:ascii="Arial" w:hAnsi="Arial" w:cs="Arial"/>
-          <w:sz w:val="24"/>
-          <w:szCs w:val="24"/>
+          <w:rFonts w:hint="default" w:ascii="Arial" w:hAnsi="Arial" w:cs="Arial"/>
+          <w:sz w:val="22"/>
+          <w:szCs w:val="22"/>
+          <w:lang w:val="en-ZA"/>
+        </w:rPr>
+        <w:t>English</w:t>
+      </w:r>
+      <w:r>
+        <w:rPr>
+          <w:rFonts w:hint="default" w:ascii="Arial" w:hAnsi="Arial" w:cs="Arial"/>
+          <w:sz w:val="22"/>
+          <w:szCs w:val="22"/>
+          <w:lang w:val="en-US"/>
+        </w:rPr>
+        <w:t>, Sepedi, Sesotho</w:t>
+      </w:r>
+    </w:p>
+    <w:p>
+      <w:pPr>
+        <w:spacing w:line="240" w:lineRule="auto"/>
+        <w:rPr>
+          <w:rFonts w:hint="default" w:ascii="Arial" w:hAnsi="Arial" w:cs="Arial"/>
+          <w:sz w:val="22"/>
+          <w:szCs w:val="22"/>
+          <w:lang w:val="en-ZA"/>
+        </w:rPr>
+      </w:pPr>
+      <w:r>
+        <w:rPr>
+          <w:rFonts w:hint="default" w:ascii="Arial" w:hAnsi="Arial" w:cs="Arial"/>
+          <w:sz w:val="22"/>
+          <w:szCs w:val="22"/>
+          <w:lang w:val="en-ZA"/>
+        </w:rPr>
+        <w:t>Criminal record:</w:t>
+      </w:r>
+      <w:r>
+        <w:rPr>
+          <w:rFonts w:hint="default" w:ascii="Arial" w:hAnsi="Arial" w:cs="Arial"/>
+          <w:sz w:val="22"/>
+          <w:szCs w:val="22"/>
+          <w:lang w:val="en-ZA"/>
         </w:rPr>
         <w:tab/>
       </w:r>
       <w:r>
         <w:rPr>
-          <w:rFonts w:ascii="Arial" w:hAnsi="Arial" w:cs="Arial"/>
-          <w:sz w:val="24"/>
-          <w:szCs w:val="24"/>
+          <w:rFonts w:hint="default" w:ascii="Arial" w:hAnsi="Arial" w:cs="Arial"/>
+          <w:sz w:val="22"/>
+          <w:szCs w:val="22"/>
+          <w:lang w:val="en-ZA"/>
+        </w:rPr>
+        <w:t>None</w:t>
+      </w:r>
+    </w:p>
+    <w:p>
+      <w:pPr>
+        <w:spacing w:line="240" w:lineRule="auto"/>
+        <w:rPr>
+          <w:rFonts w:hint="default" w:ascii="Arial" w:hAnsi="Arial" w:cs="Arial"/>
+          <w:sz w:val="22"/>
+          <w:szCs w:val="22"/>
+          <w:lang w:val="en-ZA"/>
+        </w:rPr>
+      </w:pPr>
+      <w:r>
+        <w:rPr>
+          <w:rFonts w:hint="default" w:ascii="Arial" w:hAnsi="Arial" w:cs="Arial"/>
+          <w:sz w:val="22"/>
+          <w:szCs w:val="22"/>
+          <w:lang w:val="en-ZA"/>
+        </w:rPr>
+        <w:t xml:space="preserve">Disabilities: </w:t>
+      </w:r>
+      <w:r>
+        <w:rPr>
+          <w:rFonts w:hint="default" w:ascii="Arial" w:hAnsi="Arial" w:cs="Arial"/>
+          <w:sz w:val="22"/>
+          <w:szCs w:val="22"/>
+          <w:lang w:val="en-ZA"/>
         </w:rPr>
         <w:tab/>
       </w:r>
       <w:r>
         <w:rPr>
           <w:rFonts w:hint="default" w:ascii="Arial" w:hAnsi="Arial" w:cs="Arial"/>
-          <w:sz w:val="24"/>
-          <w:szCs w:val="24"/>
-          <w:lang w:val="en-ZA"/>
-        </w:rPr>
-        <w:t>Sepedi, English</w:t>
-      </w:r>
-    </w:p>
-    <w:p>
-      <w:pPr>
-        <w:spacing w:line="240" w:lineRule="auto"/>
-        <w:rPr>
-          <w:rFonts w:hint="default" w:ascii="Arial" w:hAnsi="Arial" w:cs="Arial"/>
-          <w:sz w:val="24"/>
-          <w:szCs w:val="24"/>
-          <w:lang w:val="en-ZA"/>
-        </w:rPr>
-      </w:pPr>
-      <w:r>
-        <w:rPr>
-          <w:rFonts w:hint="default" w:ascii="Arial" w:hAnsi="Arial" w:cs="Arial"/>
-          <w:sz w:val="24"/>
-          <w:szCs w:val="24"/>
-          <w:lang w:val="en-ZA"/>
-        </w:rPr>
-        <w:t>Criminal record:</w:t>
-      </w:r>
-      <w:r>
-        <w:rPr>
-          <w:rFonts w:hint="default" w:ascii="Arial" w:hAnsi="Arial" w:cs="Arial"/>
-          <w:sz w:val="24"/>
-          <w:szCs w:val="24"/>
+          <w:sz w:val="22"/>
+          <w:szCs w:val="22"/>
           <w:lang w:val="en-ZA"/>
         </w:rPr>
         <w:tab/>
@@ -858,46 +906,71 @@
       <w:r>
         <w:rPr>
           <w:rFonts w:hint="default" w:ascii="Arial" w:hAnsi="Arial" w:cs="Arial"/>
-          <w:sz w:val="24"/>
-          <w:szCs w:val="24"/>
-          <w:lang w:val="en-ZA"/>
+          <w:sz w:val="22"/>
+          <w:szCs w:val="22"/>
+          <w:lang w:val="en-ZA"/>
+        </w:rPr>
+        <w:t>None</w:t>
+      </w:r>
+    </w:p>
+    <w:p>
+      <w:pPr>
+        <w:spacing w:line="240" w:lineRule="auto"/>
+        <w:rPr>
+          <w:rFonts w:ascii="Arial" w:hAnsi="Arial" w:cs="Arial"/>
+          <w:sz w:val="22"/>
+          <w:szCs w:val="22"/>
+        </w:rPr>
+      </w:pPr>
+      <w:r>
+        <w:rPr>
+          <w:rFonts w:ascii="Arial" w:hAnsi="Arial" w:cs="Arial"/>
+          <w:sz w:val="22"/>
+          <w:szCs w:val="22"/>
+        </w:rPr>
+        <w:t>Drivers license:</w:t>
+      </w:r>
+      <w:r>
+        <w:rPr>
+          <w:rFonts w:ascii="Arial" w:hAnsi="Arial" w:cs="Arial"/>
+          <w:sz w:val="22"/>
+          <w:szCs w:val="22"/>
         </w:rPr>
         <w:tab/>
       </w:r>
       <w:r>
         <w:rPr>
-          <w:rFonts w:hint="default" w:ascii="Arial" w:hAnsi="Arial" w:cs="Arial"/>
-          <w:sz w:val="24"/>
-          <w:szCs w:val="24"/>
-          <w:lang w:val="en-ZA"/>
-        </w:rPr>
-        <w:t>None</w:t>
-      </w:r>
-    </w:p>
-    <w:p>
-      <w:pPr>
-        <w:spacing w:line="240" w:lineRule="auto"/>
-        <w:rPr>
-          <w:rFonts w:hint="default" w:ascii="Arial" w:hAnsi="Arial" w:cs="Arial"/>
-          <w:sz w:val="24"/>
-          <w:szCs w:val="24"/>
-          <w:lang w:val="en-ZA"/>
-        </w:rPr>
-      </w:pPr>
-      <w:r>
-        <w:rPr>
-          <w:rFonts w:hint="default" w:ascii="Arial" w:hAnsi="Arial" w:cs="Arial"/>
-          <w:sz w:val="24"/>
-          <w:szCs w:val="24"/>
-          <w:lang w:val="en-ZA"/>
-        </w:rPr>
-        <w:t xml:space="preserve">Disabilities: </w:t>
-      </w:r>
-      <w:r>
-        <w:rPr>
-          <w:rFonts w:hint="default" w:ascii="Arial" w:hAnsi="Arial" w:cs="Arial"/>
-          <w:sz w:val="24"/>
-          <w:szCs w:val="24"/>
+          <w:rFonts w:ascii="Arial" w:hAnsi="Arial" w:cs="Arial"/>
+          <w:sz w:val="22"/>
+          <w:szCs w:val="22"/>
+        </w:rPr>
+        <w:t>Code 10(C1)</w:t>
+      </w:r>
+    </w:p>
+    <w:p>
+      <w:pPr>
+        <w:spacing w:line="240" w:lineRule="auto"/>
+        <w:rPr>
+          <w:rFonts w:hint="default" w:ascii="Arial" w:hAnsi="Arial" w:cs="Arial"/>
+          <w:sz w:val="22"/>
+          <w:szCs w:val="22"/>
+          <w:lang w:val="en-ZA"/>
+        </w:rPr>
+      </w:pPr>
+      <w:r>
+        <w:rPr>
+          <w:rFonts w:hint="default" w:ascii="Arial" w:hAnsi="Arial" w:cs="Arial"/>
+          <w:sz w:val="22"/>
+          <w:szCs w:val="22"/>
+          <w:lang w:val="en-ZA"/>
+        </w:rPr>
+        <w:t>Province and city:</w:t>
+      </w:r>
+      <w:r>
+        <w:rPr>
+          <w:rFonts w:hint="default" w:ascii="Arial" w:hAnsi="Arial" w:cs="Arial"/>
+          <w:sz w:val="22"/>
+          <w:szCs w:val="22"/>
           <w:lang w:val="en-ZA"/>
         </w:rPr>
         <w:tab/>
@@ -905,115 +978,8 @@
       <w:r>
         <w:rPr>
           <w:rFonts w:hint="default" w:ascii="Arial" w:hAnsi="Arial" w:cs="Arial"/>
-          <w:sz w:val="24"/>
-          <w:szCs w:val="24"/>
-          <w:lang w:val="en-ZA"/>
-        </w:rPr>
-        <w:tab/>
-      </w:r>
-      <w:r>
-        <w:rPr>
-          <w:rFonts w:hint="default" w:ascii="Arial" w:hAnsi="Arial" w:cs="Arial"/>
-          <w:sz w:val="24"/>
-          <w:szCs w:val="24"/>
-          <w:lang w:val="en-ZA"/>
-        </w:rPr>
-        <w:tab/>
-      </w:r>
-      <w:r>
-        <w:rPr>
-          <w:rFonts w:hint="default" w:ascii="Arial" w:hAnsi="Arial" w:cs="Arial"/>
-          <w:sz w:val="24"/>
-          <w:szCs w:val="24"/>
-          <w:lang w:val="en-ZA"/>
-        </w:rPr>
-        <w:t>None</w:t>
-      </w:r>
-    </w:p>
-    <w:p>
-      <w:pPr>
-        <w:spacing w:line="240" w:lineRule="auto"/>
-        <w:rPr>
-          <w:rFonts w:ascii="Arial" w:hAnsi="Arial" w:cs="Arial"/>
-          <w:sz w:val="24"/>
-          <w:szCs w:val="24"/>
-        </w:rPr>
-      </w:pPr>
-      <w:r>
-        <w:rPr>
-          <w:rFonts w:ascii="Arial" w:hAnsi="Arial" w:cs="Arial"/>
-          <w:sz w:val="24"/>
-          <w:szCs w:val="24"/>
-        </w:rPr>
-        <w:t>Drivers license:</w:t>
-      </w:r>
-      <w:r>
-        <w:rPr>
-          <w:rFonts w:ascii="Arial" w:hAnsi="Arial" w:cs="Arial"/>
-          <w:sz w:val="24"/>
-          <w:szCs w:val="24"/>
-        </w:rPr>
-        <w:tab/>
-      </w:r>
-      <w:r>
-        <w:rPr>
-          <w:rFonts w:ascii="Arial" w:hAnsi="Arial" w:cs="Arial"/>
-          <w:sz w:val="24"/>
-          <w:szCs w:val="24"/>
-        </w:rPr>
-        <w:tab/>
-      </w:r>
-      <w:r>
-        <w:rPr>
-          <w:rFonts w:ascii="Arial" w:hAnsi="Arial" w:cs="Arial"/>
-          <w:sz w:val="24"/>
-          <w:szCs w:val="24"/>
-        </w:rPr>
-        <w:t>Code 10(C1)</w:t>
-      </w:r>
-    </w:p>
-    <w:p>
-      <w:pPr>
-        <w:spacing w:line="240" w:lineRule="auto"/>
-        <w:rPr>
-          <w:rFonts w:hint="default" w:ascii="Arial" w:hAnsi="Arial" w:cs="Arial"/>
-          <w:sz w:val="24"/>
-          <w:szCs w:val="24"/>
-          <w:lang w:val="en-ZA"/>
-        </w:rPr>
-      </w:pPr>
-      <w:r>
-        <w:rPr>
-          <w:rFonts w:hint="default" w:ascii="Arial" w:hAnsi="Arial" w:cs="Arial"/>
-          <w:sz w:val="24"/>
-          <w:szCs w:val="24"/>
-          <w:lang w:val="en-ZA"/>
-        </w:rPr>
-        <w:t>Province and city:</w:t>
-      </w:r>
-      <w:r>
-        <w:rPr>
-          <w:rFonts w:hint="default" w:ascii="Arial" w:hAnsi="Arial" w:cs="Arial"/>
-          <w:sz w:val="24"/>
-          <w:szCs w:val="24"/>
-          <w:lang w:val="en-ZA"/>
-        </w:rPr>
-        <w:tab/>
-      </w:r>
-      <w:r>
-        <w:rPr>
-          <w:rFonts w:hint="default" w:ascii="Arial" w:hAnsi="Arial" w:cs="Arial"/>
-          <w:sz w:val="24"/>
-          <w:szCs w:val="24"/>
-          <w:lang w:val="en-ZA"/>
-        </w:rPr>
-        <w:tab/>
-      </w:r>
-      <w:r>
-        <w:rPr>
-          <w:rFonts w:hint="default" w:ascii="Arial" w:hAnsi="Arial" w:cs="Arial"/>
-          <w:sz w:val="24"/>
-          <w:szCs w:val="24"/>
+          <w:sz w:val="22"/>
+          <w:szCs w:val="22"/>
           <w:lang w:val="en-ZA"/>
         </w:rPr>
         <w:t>Gauteng,Pretoria</w:t>
@@ -1165,7 +1131,7 @@
           <w:sz w:val="24"/>
           <w:szCs w:val="24"/>
         </w:rPr>
-        <w:t>Good verbal and written communication skills</w:t>
+        <w:t xml:space="preserve">Good verbal and written communication </w:t>
       </w:r>
     </w:p>
     <w:p>
@@ -1189,7 +1155,7 @@
           <w:szCs w:val="24"/>
           <w:lang w:val="en-ZA"/>
         </w:rPr>
-        <w:t xml:space="preserve">Self reliant </w:t>
+        <w:t>Great time management skills</w:t>
       </w:r>
     </w:p>
     <w:p>
@@ -1237,7 +1203,7 @@
           <w:szCs w:val="24"/>
           <w:lang w:val="en-ZA"/>
         </w:rPr>
-        <w:t>Self disciplined</w:t>
+        <w:t>Good Business etiquette and mannerism</w:t>
       </w:r>
     </w:p>
     <w:p>
@@ -1261,7 +1227,7 @@
           <w:szCs w:val="24"/>
           <w:lang w:val="en-ZA"/>
         </w:rPr>
-        <w:t>Organization skills</w:t>
+        <w:t>High organization skills</w:t>
       </w:r>
     </w:p>
     <w:p>
@@ -1285,7 +1251,7 @@
           <w:szCs w:val="24"/>
           <w:lang w:val="en-ZA"/>
         </w:rPr>
-        <w:t>Team player</w:t>
+        <w:t>Strong computer literacy (microsoft Office ,WPS office)</w:t>
       </w:r>
     </w:p>
     <w:p>
@@ -1296,91 +1262,13 @@
           <w:numId w:val="0"/>
         </w:numPr>
         <w:spacing w:line="240" w:lineRule="auto"/>
-        <w:ind w:left="360" w:leftChars="0"/>
-        <w:rPr>
-          <w:rFonts w:ascii="Arial" w:hAnsi="Arial" w:cs="Arial"/>
+        <w:rPr>
+          <w:rFonts w:hint="default" w:ascii="Arial" w:hAnsi="Arial" w:cs="Arial"/>
           <w:sz w:val="24"/>
           <w:szCs w:val="24"/>
-        </w:rPr>
-      </w:pPr>
-    </w:p>
-    <w:p>
-      <w:pPr>
-        <w:spacing w:line="240" w:lineRule="auto"/>
-        <w:rPr>
-          <w:rFonts w:hint="default" w:ascii="Arial" w:hAnsi="Arial" w:cs="Arial"/>
-          <w:sz w:val="24"/>
-          <w:szCs w:val="24"/>
-          <w:lang w:val="en-ZA"/>
-        </w:rPr>
-      </w:pPr>
-      <w:r>
-        <w:rPr>
-          <w:rFonts w:ascii="Arial" w:hAnsi="Arial" w:cs="Arial"/>
-          <w:sz w:val="24"/>
-          <w:szCs w:val="24"/>
-        </w:rPr>
-        <w:t>Hard Skills</w:t>
-      </w:r>
-      <w:r>
-        <w:rPr>
-          <w:rFonts w:hint="default" w:ascii="Arial" w:hAnsi="Arial" w:cs="Arial"/>
-          <w:sz w:val="24"/>
-          <w:szCs w:val="24"/>
-          <w:lang w:val="en-ZA"/>
-        </w:rPr>
-        <w:t>:</w:t>
-      </w:r>
-    </w:p>
-    <w:p>
-      <w:pPr>
-        <w:pStyle w:val="44"/>
-        <w:numPr>
-          <w:ilvl w:val="0"/>
-          <w:numId w:val="2"/>
-        </w:numPr>
-        <w:spacing w:line="240" w:lineRule="auto"/>
-        <w:rPr>
-          <w:rFonts w:hint="default" w:ascii="Arial" w:hAnsi="Arial" w:cs="Arial"/>
-          <w:sz w:val="24"/>
-          <w:szCs w:val="24"/>
-          <w:lang w:val="en-ZA"/>
-        </w:rPr>
-      </w:pPr>
-      <w:r>
-        <w:rPr>
-          <w:rFonts w:hint="default" w:ascii="Arial" w:hAnsi="Arial" w:cs="Arial"/>
-          <w:sz w:val="24"/>
-          <w:szCs w:val="24"/>
-          <w:lang w:val="en-ZA"/>
-        </w:rPr>
-        <w:t xml:space="preserve">Software Development </w:t>
-      </w:r>
-    </w:p>
-    <w:p>
-      <w:pPr>
-        <w:pStyle w:val="44"/>
-        <w:numPr>
-          <w:ilvl w:val="0"/>
-          <w:numId w:val="2"/>
-        </w:numPr>
-        <w:spacing w:line="240" w:lineRule="auto"/>
-        <w:rPr>
-          <w:rFonts w:hint="default" w:ascii="Arial" w:hAnsi="Arial" w:cs="Arial"/>
-          <w:sz w:val="24"/>
-          <w:szCs w:val="24"/>
-          <w:lang w:val="en-ZA"/>
-        </w:rPr>
-      </w:pPr>
-      <w:r>
-        <w:rPr>
-          <w:rFonts w:hint="default" w:ascii="Arial" w:hAnsi="Arial" w:cs="Arial"/>
-          <w:sz w:val="24"/>
-          <w:szCs w:val="24"/>
-          <w:lang w:val="en-ZA"/>
-        </w:rPr>
-        <w:t>Database design and development</w:t>
-      </w:r>
+          <w:lang w:val="en-ZA"/>
+        </w:rPr>
+      </w:pPr>
     </w:p>
     <w:p>
       <w:pPr>
@@ -1390,7 +1278,6 @@
           <w:numId w:val="0"/>
         </w:numPr>
         <w:spacing w:line="240" w:lineRule="auto"/>
-        <w:ind w:left="360" w:leftChars="0"/>
         <w:rPr>
           <w:rFonts w:hint="default" w:ascii="Arial" w:hAnsi="Arial" w:cs="Arial"/>
           <w:sz w:val="24"/>
@@ -1398,211 +1285,113 @@
           <w:lang w:val="en-ZA"/>
         </w:rPr>
       </w:pPr>
-    </w:p>
-    <w:p>
-      <w:pPr>
-        <w:pStyle w:val="44"/>
-        <w:numPr>
-          <w:ilvl w:val="0"/>
-          <w:numId w:val="0"/>
-        </w:numPr>
-        <w:spacing w:line="240" w:lineRule="auto"/>
+      <w:r>
         <w:rPr>
           <w:rFonts w:hint="default" w:ascii="Arial" w:hAnsi="Arial" w:cs="Arial"/>
           <w:sz w:val="24"/>
           <w:szCs w:val="24"/>
           <w:lang w:val="en-ZA"/>
         </w:rPr>
-      </w:pPr>
-      <w:r>
-        <w:rPr>
-          <w:rFonts w:hint="default" w:ascii="Arial" w:hAnsi="Arial" w:cs="Arial"/>
-          <w:sz w:val="24"/>
-          <w:szCs w:val="24"/>
-          <w:lang w:val="en-ZA"/>
-        </w:rPr>
-        <w:t>Technical Skills:</w:t>
-      </w:r>
-    </w:p>
-    <w:p>
-      <w:pPr>
-        <w:pStyle w:val="44"/>
-        <w:numPr>
-          <w:ilvl w:val="0"/>
-          <w:numId w:val="0"/>
-        </w:numPr>
-        <w:spacing w:line="240" w:lineRule="auto"/>
-        <w:rPr>
-          <w:rFonts w:hint="default" w:ascii="Arial" w:hAnsi="Arial" w:cs="Arial"/>
-          <w:sz w:val="24"/>
-          <w:szCs w:val="24"/>
-          <w:lang w:val="en-ZA"/>
-        </w:rPr>
-      </w:pPr>
-    </w:p>
-    <w:p>
-      <w:pPr>
-        <w:pStyle w:val="44"/>
+        <w:t>Hard Skills:</w:t>
+      </w:r>
+      <w:bookmarkStart w:id="0" w:name="_GoBack"/>
+      <w:bookmarkEnd w:id="0"/>
+    </w:p>
+    <w:p>
+      <w:pPr>
         <w:numPr>
           <w:ilvl w:val="0"/>
           <w:numId w:val="2"/>
         </w:numPr>
-        <w:spacing w:line="240" w:lineRule="auto"/>
-        <w:ind w:left="720" w:leftChars="0" w:hanging="360" w:firstLineChars="0"/>
-        <w:rPr>
-          <w:rFonts w:hint="default" w:ascii="Arial" w:hAnsi="Arial" w:cs="Arial"/>
-          <w:sz w:val="24"/>
-          <w:szCs w:val="24"/>
-          <w:lang w:val="en-ZA"/>
-        </w:rPr>
-      </w:pPr>
-      <w:r>
-        <w:rPr>
-          <w:rFonts w:hint="default" w:ascii="Arial" w:hAnsi="Arial" w:cs="Arial"/>
-          <w:sz w:val="24"/>
-          <w:szCs w:val="24"/>
-          <w:lang w:val="en-US"/>
-        </w:rPr>
-        <w:t>Linux Ubuntu</w:t>
-      </w:r>
-    </w:p>
-    <w:p>
-      <w:pPr>
-        <w:pStyle w:val="44"/>
+        <w:tabs>
+          <w:tab w:val="left" w:pos="420"/>
+          <w:tab w:val="clear" w:pos="840"/>
+        </w:tabs>
+        <w:spacing w:line="240" w:lineRule="auto"/>
+        <w:ind w:left="840" w:leftChars="0" w:hanging="420" w:firstLineChars="0"/>
+        <w:rPr>
+          <w:rFonts w:ascii="Arial" w:hAnsi="Arial" w:cs="Arial"/>
+          <w:sz w:val="22"/>
+          <w:szCs w:val="22"/>
+        </w:rPr>
+      </w:pPr>
+      <w:r>
+        <w:rPr>
+          <w:rFonts w:hint="default" w:ascii="Arial" w:hAnsi="Arial" w:cs="Arial"/>
+          <w:sz w:val="22"/>
+          <w:szCs w:val="22"/>
+          <w:lang w:val="en-ZA"/>
+        </w:rPr>
+        <w:t>Programming languages: Python, C++ ,C#</w:t>
+      </w:r>
+    </w:p>
+    <w:p>
+      <w:pPr>
         <w:numPr>
           <w:ilvl w:val="0"/>
           <w:numId w:val="2"/>
         </w:numPr>
-        <w:spacing w:line="240" w:lineRule="auto"/>
-        <w:ind w:left="720" w:leftChars="0" w:hanging="360" w:firstLineChars="0"/>
-        <w:rPr>
-          <w:rFonts w:hint="default" w:ascii="Arial" w:hAnsi="Arial" w:cs="Arial"/>
-          <w:sz w:val="24"/>
-          <w:szCs w:val="24"/>
-          <w:lang w:val="en-ZA"/>
-        </w:rPr>
-      </w:pPr>
-      <w:r>
-        <w:rPr>
-          <w:rFonts w:hint="default" w:ascii="Arial" w:hAnsi="Arial" w:cs="Arial"/>
-          <w:sz w:val="24"/>
-          <w:szCs w:val="24"/>
-          <w:lang w:val="en-ZA"/>
-        </w:rPr>
-        <w:t>Programming languages</w:t>
-      </w:r>
-    </w:p>
-    <w:p>
-      <w:pPr>
-        <w:pStyle w:val="44"/>
-        <w:numPr>
-          <w:ilvl w:val="0"/>
-          <w:numId w:val="3"/>
-        </w:numPr>
-        <w:spacing w:line="240" w:lineRule="auto"/>
-        <w:ind w:left="1440" w:leftChars="0" w:hanging="360" w:firstLineChars="0"/>
-        <w:rPr>
-          <w:rFonts w:hint="default" w:ascii="Arial" w:hAnsi="Arial" w:cs="Arial"/>
-          <w:sz w:val="24"/>
-          <w:szCs w:val="24"/>
-          <w:lang w:val="en-ZA"/>
-        </w:rPr>
-      </w:pPr>
-      <w:r>
-        <w:rPr>
-          <w:rFonts w:hint="default" w:ascii="Arial" w:hAnsi="Arial" w:cs="Arial"/>
-          <w:sz w:val="24"/>
-          <w:szCs w:val="24"/>
-          <w:lang w:val="en-ZA"/>
-        </w:rPr>
-        <w:t>Python,C++,C#</w:t>
-      </w:r>
-    </w:p>
-    <w:p>
-      <w:pPr>
-        <w:pStyle w:val="44"/>
-        <w:numPr>
-          <w:ilvl w:val="0"/>
-          <w:numId w:val="0"/>
-        </w:numPr>
-        <w:spacing w:line="240" w:lineRule="auto"/>
-        <w:ind w:left="1080" w:leftChars="0"/>
-        <w:rPr>
-          <w:rFonts w:hint="default" w:ascii="Arial" w:hAnsi="Arial" w:cs="Arial"/>
-          <w:sz w:val="24"/>
-          <w:szCs w:val="24"/>
-          <w:lang w:val="en-ZA"/>
-        </w:rPr>
-      </w:pPr>
-    </w:p>
-    <w:p>
-      <w:pPr>
-        <w:pStyle w:val="44"/>
+        <w:tabs>
+          <w:tab w:val="left" w:pos="420"/>
+          <w:tab w:val="clear" w:pos="840"/>
+        </w:tabs>
+        <w:spacing w:line="240" w:lineRule="auto"/>
+        <w:ind w:left="840" w:leftChars="0" w:hanging="420" w:firstLineChars="0"/>
+        <w:rPr>
+          <w:rFonts w:ascii="Arial" w:hAnsi="Arial" w:cs="Arial"/>
+          <w:sz w:val="22"/>
+          <w:szCs w:val="22"/>
+        </w:rPr>
+      </w:pPr>
+      <w:r>
+        <w:rPr>
+          <w:rFonts w:hint="default" w:ascii="Arial" w:hAnsi="Arial" w:cs="Arial"/>
+          <w:sz w:val="22"/>
+          <w:szCs w:val="22"/>
+          <w:lang w:val="en-ZA"/>
+        </w:rPr>
+        <w:t>Databases: SQL,MySQL ,PL/SQL</w:t>
+      </w:r>
+    </w:p>
+    <w:p>
+      <w:pPr>
         <w:numPr>
           <w:ilvl w:val="0"/>
           <w:numId w:val="2"/>
         </w:numPr>
-        <w:spacing w:line="240" w:lineRule="auto"/>
-        <w:ind w:left="720" w:leftChars="0" w:hanging="360" w:firstLineChars="0"/>
-        <w:rPr>
-          <w:rFonts w:hint="default" w:ascii="Arial" w:hAnsi="Arial" w:cs="Arial"/>
-          <w:sz w:val="24"/>
-          <w:szCs w:val="24"/>
-          <w:lang w:val="en-ZA"/>
-        </w:rPr>
-      </w:pPr>
-      <w:r>
-        <w:rPr>
-          <w:rFonts w:hint="default" w:ascii="Arial" w:hAnsi="Arial" w:cs="Arial"/>
-          <w:sz w:val="24"/>
-          <w:szCs w:val="24"/>
-          <w:lang w:val="en-ZA"/>
-        </w:rPr>
-        <w:t>Database Management</w:t>
-      </w:r>
-    </w:p>
-    <w:p>
-      <w:pPr>
-        <w:pStyle w:val="44"/>
+        <w:tabs>
+          <w:tab w:val="left" w:pos="420"/>
+          <w:tab w:val="clear" w:pos="840"/>
+        </w:tabs>
+        <w:spacing w:line="240" w:lineRule="auto"/>
+        <w:ind w:left="840" w:leftChars="0" w:hanging="420" w:firstLineChars="0"/>
+        <w:rPr>
+          <w:rFonts w:ascii="Arial" w:hAnsi="Arial" w:cs="Arial"/>
+          <w:sz w:val="22"/>
+          <w:szCs w:val="22"/>
+        </w:rPr>
+      </w:pPr>
+      <w:r>
+        <w:rPr>
+          <w:rFonts w:hint="default" w:ascii="Arial" w:hAnsi="Arial" w:cs="Arial"/>
+          <w:sz w:val="22"/>
+          <w:szCs w:val="22"/>
+          <w:lang w:val="en-ZA"/>
+        </w:rPr>
+        <w:t>Operating Systems: Ubuntu Linux, Windows 10</w:t>
+      </w:r>
+    </w:p>
+    <w:p>
+      <w:pPr>
         <w:numPr>
-          <w:ilvl w:val="0"/>
-          <w:numId w:val="4"/>
+          <w:numId w:val="0"/>
         </w:numPr>
         <w:spacing w:line="240" w:lineRule="auto"/>
-        <w:ind w:left="1440" w:leftChars="0" w:hanging="360" w:firstLineChars="0"/>
-        <w:rPr>
-          <w:rFonts w:ascii="Arial" w:hAnsi="Arial" w:cs="Arial"/>
-          <w:sz w:val="24"/>
-          <w:szCs w:val="24"/>
-        </w:rPr>
-      </w:pPr>
-      <w:r>
-        <w:rPr>
-          <w:rFonts w:hint="default" w:ascii="Arial" w:hAnsi="Arial" w:cs="Arial"/>
-          <w:sz w:val="24"/>
-          <w:szCs w:val="24"/>
-          <w:lang w:val="en-ZA"/>
-        </w:rPr>
-        <w:t>SQL, MySQL, MS SQL</w:t>
-      </w:r>
-    </w:p>
-    <w:p>
-      <w:pPr>
-        <w:spacing w:line="240" w:lineRule="auto"/>
-        <w:rPr>
-          <w:rFonts w:ascii="Arial" w:hAnsi="Arial" w:cs="Arial"/>
-          <w:sz w:val="24"/>
-          <w:szCs w:val="24"/>
-        </w:rPr>
-      </w:pPr>
-    </w:p>
-    <w:p>
-      <w:pPr>
-        <w:spacing w:line="240" w:lineRule="auto"/>
-        <w:rPr>
-          <w:rFonts w:ascii="Arial" w:hAnsi="Arial" w:cs="Arial"/>
-          <w:sz w:val="24"/>
-          <w:szCs w:val="24"/>
+        <w:ind w:left="420" w:leftChars="0"/>
+        <w:rPr>
+          <w:rFonts w:ascii="Arial" w:hAnsi="Arial" w:cs="Arial"/>
+          <w:sz w:val="22"/>
+          <w:szCs w:val="22"/>
         </w:rPr>
       </w:pPr>
     </w:p>
@@ -1699,142 +1488,588 @@
         <w:spacing w:line="240" w:lineRule="auto"/>
         <w:rPr>
           <w:rFonts w:ascii="Arial" w:hAnsi="Arial" w:cs="Arial"/>
+          <w:sz w:val="22"/>
+          <w:szCs w:val="22"/>
+          <w:u w:val="none"/>
+        </w:rPr>
+      </w:pPr>
+      <w:r>
+        <w:rPr>
+          <w:rFonts w:hint="default" w:ascii="Arial" w:hAnsi="Arial" w:cs="Arial"/>
+          <w:sz w:val="22"/>
+          <w:szCs w:val="22"/>
+          <w:u w:val="none"/>
+          <w:lang w:val="en-ZA"/>
+        </w:rPr>
+        <w:t xml:space="preserve">Tertiary: </w:t>
+      </w:r>
+      <w:r>
+        <w:rPr>
+          <w:rFonts w:ascii="Arial" w:hAnsi="Arial" w:cs="Arial"/>
+          <w:sz w:val="22"/>
+          <w:szCs w:val="22"/>
+          <w:u w:val="none"/>
+        </w:rPr>
+        <w:t>Tshwane University of Technology</w:t>
+      </w:r>
+    </w:p>
+    <w:p>
+      <w:pPr>
+        <w:spacing w:line="240" w:lineRule="auto"/>
+        <w:rPr>
+          <w:rFonts w:ascii="Arial" w:hAnsi="Arial" w:cs="Arial"/>
+          <w:sz w:val="22"/>
+          <w:szCs w:val="22"/>
+        </w:rPr>
+      </w:pPr>
+      <w:r>
+        <w:rPr>
+          <w:rFonts w:ascii="Arial" w:hAnsi="Arial" w:cs="Arial"/>
+          <w:sz w:val="22"/>
+          <w:szCs w:val="22"/>
+        </w:rPr>
+        <w:t>Qualification: National Diploma in IT: Software Development</w:t>
+      </w:r>
+    </w:p>
+    <w:p>
+      <w:pPr>
+        <w:spacing w:line="240" w:lineRule="auto"/>
+        <w:rPr>
+          <w:rFonts w:hint="default" w:ascii="Arial" w:hAnsi="Arial" w:cs="Arial"/>
+          <w:sz w:val="22"/>
+          <w:szCs w:val="22"/>
+          <w:lang w:val="en-ZA"/>
+        </w:rPr>
+      </w:pPr>
+      <w:r>
+        <w:rPr>
+          <w:rFonts w:ascii="Arial" w:hAnsi="Arial" w:cs="Arial"/>
+          <w:sz w:val="22"/>
+          <w:szCs w:val="22"/>
+        </w:rPr>
+        <w:t xml:space="preserve">Year: </w:t>
+      </w:r>
+      <w:r>
+        <w:rPr>
+          <w:rFonts w:hint="default" w:ascii="Arial" w:hAnsi="Arial" w:cs="Arial"/>
+          <w:sz w:val="22"/>
+          <w:szCs w:val="22"/>
+          <w:lang w:val="en-ZA"/>
+        </w:rPr>
+        <w:t>In-service training  required</w:t>
+      </w:r>
+    </w:p>
+    <w:p>
+      <w:pPr>
+        <w:spacing w:line="240" w:lineRule="auto"/>
+        <w:rPr>
+          <w:rFonts w:ascii="Arial" w:hAnsi="Arial" w:cs="Arial"/>
+          <w:sz w:val="22"/>
+          <w:szCs w:val="22"/>
+          <w:u w:val="single"/>
+        </w:rPr>
+      </w:pPr>
+    </w:p>
+    <w:p>
+      <w:pPr>
+        <w:spacing w:line="240" w:lineRule="auto"/>
+        <w:rPr>
+          <w:rFonts w:ascii="Arial" w:hAnsi="Arial" w:cs="Arial"/>
+          <w:sz w:val="22"/>
+          <w:szCs w:val="22"/>
+          <w:u w:val="none"/>
+        </w:rPr>
+      </w:pPr>
+      <w:r>
+        <w:rPr>
+          <w:rFonts w:hint="default" w:ascii="Arial" w:hAnsi="Arial" w:cs="Arial"/>
+          <w:sz w:val="22"/>
+          <w:szCs w:val="22"/>
+          <w:u w:val="none"/>
+          <w:lang w:val="en-ZA"/>
+        </w:rPr>
+        <w:t>School: Lehlasedi High</w:t>
+      </w:r>
+      <w:r>
+        <w:rPr>
+          <w:rFonts w:ascii="Arial" w:hAnsi="Arial" w:cs="Arial"/>
+          <w:sz w:val="22"/>
+          <w:szCs w:val="22"/>
+          <w:u w:val="none"/>
+        </w:rPr>
+        <w:t xml:space="preserve"> School</w:t>
+      </w:r>
+    </w:p>
+    <w:p>
+      <w:pPr>
+        <w:spacing w:line="240" w:lineRule="auto"/>
+        <w:rPr>
+          <w:rFonts w:hint="default" w:ascii="Arial" w:hAnsi="Arial" w:cs="Arial"/>
+          <w:sz w:val="22"/>
+          <w:szCs w:val="22"/>
+          <w:lang w:val="en-ZA"/>
+        </w:rPr>
+      </w:pPr>
+      <w:r>
+        <w:rPr>
+          <w:rFonts w:ascii="Arial" w:hAnsi="Arial" w:cs="Arial"/>
+          <w:sz w:val="22"/>
+          <w:szCs w:val="22"/>
+        </w:rPr>
+        <w:t>Qualification: National Senior Certificate</w:t>
+      </w:r>
+    </w:p>
+    <w:p>
+      <w:pPr>
+        <w:spacing w:line="240" w:lineRule="auto"/>
+        <w:rPr>
+          <w:rFonts w:ascii="Arial" w:hAnsi="Arial" w:cs="Arial"/>
+          <w:sz w:val="22"/>
+          <w:szCs w:val="22"/>
+        </w:rPr>
+      </w:pPr>
+      <w:r>
+        <w:rPr>
+          <w:rFonts w:ascii="Arial" w:hAnsi="Arial" w:cs="Arial"/>
+          <w:sz w:val="22"/>
+          <w:szCs w:val="22"/>
+        </w:rPr>
+        <w:t>Year: 2017</w:t>
+      </w:r>
+    </w:p>
+    <w:p>
+      <w:pPr>
+        <w:spacing w:line="240" w:lineRule="auto"/>
+        <w:rPr>
+          <w:rFonts w:ascii="Arial" w:hAnsi="Arial" w:cs="Arial"/>
           <w:sz w:val="24"/>
           <w:szCs w:val="24"/>
-          <w:u w:val="none"/>
-        </w:rPr>
-      </w:pPr>
-      <w:r>
+        </w:rPr>
+      </w:pPr>
+    </w:p>
+    <w:tbl>
+      <w:tblPr>
+        <w:tblStyle w:val="19"/>
+        <w:tblW w:w="0" w:type="auto"/>
+        <w:tblInd w:w="0" w:type="dxa"/>
+        <w:tblBorders>
+          <w:top w:val="none" w:color="auto" w:sz="0" w:space="0"/>
+          <w:left w:val="none" w:color="auto" w:sz="0" w:space="0"/>
+          <w:bottom w:val="single" w:color="auto" w:sz="4" w:space="0"/>
+          <w:right w:val="none" w:color="auto" w:sz="0" w:space="0"/>
+          <w:insideH w:val="none" w:color="auto" w:sz="0" w:space="0"/>
+          <w:insideV w:val="none" w:color="auto" w:sz="0" w:space="0"/>
+        </w:tblBorders>
+        <w:tblLayout w:type="autofit"/>
+        <w:tblCellMar>
+          <w:top w:w="0" w:type="dxa"/>
+          <w:left w:w="108" w:type="dxa"/>
+          <w:bottom w:w="0" w:type="dxa"/>
+          <w:right w:w="108" w:type="dxa"/>
+        </w:tblCellMar>
+      </w:tblPr>
+      <w:tblGrid>
+        <w:gridCol w:w="10682"/>
+      </w:tblGrid>
+      <w:tr>
+        <w:tblPrEx>
+          <w:tblBorders>
+            <w:top w:val="none" w:color="auto" w:sz="0" w:space="0"/>
+            <w:left w:val="none" w:color="auto" w:sz="0" w:space="0"/>
+            <w:bottom w:val="single" w:color="auto" w:sz="4" w:space="0"/>
+            <w:right w:val="none" w:color="auto" w:sz="0" w:space="0"/>
+            <w:insideH w:val="none" w:color="auto" w:sz="0" w:space="0"/>
+            <w:insideV w:val="none" w:color="auto" w:sz="0" w:space="0"/>
+          </w:tblBorders>
+        </w:tblPrEx>
+        <w:tc>
+          <w:tcPr>
+            <w:tcW w:w="10682" w:type="dxa"/>
+            <w:tcBorders>
+              <w:tl2br w:val="nil"/>
+              <w:tr2bl w:val="nil"/>
+            </w:tcBorders>
+          </w:tcPr>
+          <w:p>
+            <w:pPr>
+              <w:spacing w:line="240" w:lineRule="auto"/>
+              <w:rPr>
+                <w:rFonts w:hint="default" w:ascii="Arial" w:hAnsi="Arial" w:cs="Arial"/>
+                <w:sz w:val="24"/>
+                <w:szCs w:val="24"/>
+                <w:vertAlign w:val="baseline"/>
+                <w:lang w:val="en-ZA"/>
+              </w:rPr>
+            </w:pPr>
+            <w:r>
+              <w:rPr>
+                <w:rFonts w:hint="default" w:ascii="Arial" w:hAnsi="Arial" w:cs="Arial"/>
+                <w:b/>
+                <w:bCs/>
+                <w:sz w:val="32"/>
+                <w:szCs w:val="32"/>
+                <w:vertAlign w:val="baseline"/>
+                <w:lang w:val="en-ZA"/>
+              </w:rPr>
+              <w:t>Project Details</w:t>
+            </w:r>
+          </w:p>
+        </w:tc>
+      </w:tr>
+    </w:tbl>
+    <w:p>
+      <w:pPr>
+        <w:spacing w:line="240" w:lineRule="auto"/>
         <w:rPr>
           <w:rFonts w:ascii="Arial" w:hAnsi="Arial" w:cs="Arial"/>
           <w:sz w:val="24"/>
           <w:szCs w:val="24"/>
-          <w:u w:val="none"/>
-        </w:rPr>
-        <w:t>Tshwane University of Technology</w:t>
-      </w:r>
-    </w:p>
-    <w:p>
-      <w:pPr>
-        <w:spacing w:line="240" w:lineRule="auto"/>
-        <w:rPr>
-          <w:rFonts w:ascii="Arial" w:hAnsi="Arial" w:cs="Arial"/>
-          <w:sz w:val="24"/>
-          <w:szCs w:val="24"/>
-        </w:rPr>
-      </w:pPr>
-      <w:r>
-        <w:rPr>
-          <w:rFonts w:ascii="Arial" w:hAnsi="Arial" w:cs="Arial"/>
-          <w:sz w:val="24"/>
-          <w:szCs w:val="24"/>
-        </w:rPr>
-        <w:t>Qualification: National Diploma in IT: Software Development</w:t>
-      </w:r>
-    </w:p>
-    <w:p>
-      <w:pPr>
-        <w:spacing w:line="240" w:lineRule="auto"/>
-        <w:rPr>
-          <w:rFonts w:hint="default" w:ascii="Arial" w:hAnsi="Arial" w:cs="Arial"/>
-          <w:sz w:val="24"/>
-          <w:szCs w:val="24"/>
-          <w:lang w:val="en-ZA"/>
-        </w:rPr>
-      </w:pPr>
-      <w:r>
-        <w:rPr>
-          <w:rFonts w:ascii="Arial" w:hAnsi="Arial" w:cs="Arial"/>
-          <w:sz w:val="24"/>
-          <w:szCs w:val="24"/>
-        </w:rPr>
-        <w:t xml:space="preserve">Year: </w:t>
-      </w:r>
-      <w:r>
-        <w:rPr>
-          <w:rFonts w:hint="default" w:ascii="Arial" w:hAnsi="Arial" w:cs="Arial"/>
-          <w:sz w:val="24"/>
-          <w:szCs w:val="24"/>
-          <w:lang w:val="en-ZA"/>
-        </w:rPr>
-        <w:t>In-service training  required</w:t>
-      </w:r>
-    </w:p>
-    <w:p>
-      <w:pPr>
-        <w:spacing w:line="240" w:lineRule="auto"/>
-        <w:rPr>
-          <w:rFonts w:ascii="Arial" w:hAnsi="Arial" w:cs="Arial"/>
-          <w:sz w:val="24"/>
-          <w:szCs w:val="24"/>
-          <w:u w:val="single"/>
-        </w:rPr>
-      </w:pPr>
-    </w:p>
-    <w:p>
-      <w:pPr>
-        <w:spacing w:line="240" w:lineRule="auto"/>
-        <w:rPr>
-          <w:rFonts w:ascii="Arial" w:hAnsi="Arial" w:cs="Arial"/>
-          <w:sz w:val="24"/>
-          <w:szCs w:val="24"/>
-          <w:u w:val="none"/>
-        </w:rPr>
-      </w:pPr>
-      <w:r>
-        <w:rPr>
-          <w:rFonts w:ascii="Arial" w:hAnsi="Arial" w:cs="Arial"/>
-          <w:sz w:val="24"/>
-          <w:szCs w:val="24"/>
-          <w:u w:val="none"/>
-        </w:rPr>
-        <w:t>Monaradira Private School</w:t>
-      </w:r>
-    </w:p>
-    <w:p>
-      <w:pPr>
-        <w:spacing w:line="240" w:lineRule="auto"/>
-        <w:rPr>
-          <w:rFonts w:hint="default" w:ascii="Arial" w:hAnsi="Arial" w:cs="Arial"/>
-          <w:sz w:val="24"/>
-          <w:szCs w:val="24"/>
-          <w:lang w:val="en-ZA"/>
-        </w:rPr>
-      </w:pPr>
-      <w:r>
-        <w:rPr>
-          <w:rFonts w:ascii="Arial" w:hAnsi="Arial" w:cs="Arial"/>
-          <w:sz w:val="24"/>
-          <w:szCs w:val="24"/>
-        </w:rPr>
-        <w:t>Qualification: National Senior Certificate</w:t>
-      </w:r>
-    </w:p>
-    <w:p>
-      <w:pPr>
-        <w:spacing w:line="240" w:lineRule="auto"/>
-        <w:rPr>
-          <w:rFonts w:ascii="Arial" w:hAnsi="Arial" w:cs="Arial"/>
-          <w:sz w:val="24"/>
-          <w:szCs w:val="24"/>
-        </w:rPr>
-      </w:pPr>
-      <w:r>
-        <w:rPr>
-          <w:rFonts w:ascii="Arial" w:hAnsi="Arial" w:cs="Arial"/>
-          <w:sz w:val="24"/>
-          <w:szCs w:val="24"/>
-        </w:rPr>
-        <w:t>Year: 2017</w:t>
-      </w:r>
-    </w:p>
-    <w:p>
-      <w:pPr>
-        <w:spacing w:line="240" w:lineRule="auto"/>
-        <w:rPr>
-          <w:rFonts w:ascii="Arial" w:hAnsi="Arial" w:cs="Arial"/>
-          <w:sz w:val="24"/>
-          <w:szCs w:val="24"/>
+        </w:rPr>
+      </w:pPr>
+    </w:p>
+    <w:p>
+      <w:pPr>
+        <w:spacing w:line="240" w:lineRule="auto"/>
+        <w:rPr>
+          <w:rFonts w:hint="default" w:ascii="Arial" w:hAnsi="Arial" w:cs="Arial"/>
+          <w:sz w:val="22"/>
+          <w:szCs w:val="22"/>
+          <w:lang w:val="en-ZA"/>
+        </w:rPr>
+      </w:pPr>
+      <w:r>
+        <w:rPr>
+          <w:rFonts w:hint="default" w:ascii="Arial" w:hAnsi="Arial" w:cs="Arial"/>
+          <w:sz w:val="22"/>
+          <w:szCs w:val="22"/>
+          <w:lang w:val="en-ZA"/>
+        </w:rPr>
+        <w:t>1 Public School Database</w:t>
+      </w:r>
+    </w:p>
+    <w:p>
+      <w:pPr>
+        <w:numPr>
+          <w:ilvl w:val="0"/>
+          <w:numId w:val="3"/>
+        </w:numPr>
+        <w:tabs>
+          <w:tab w:val="clear" w:pos="840"/>
+        </w:tabs>
+        <w:spacing w:line="240" w:lineRule="auto"/>
+        <w:ind w:left="840" w:leftChars="0" w:hanging="420" w:firstLineChars="0"/>
+        <w:rPr>
+          <w:rFonts w:hint="default" w:ascii="Arial" w:hAnsi="Arial" w:cs="Arial"/>
+          <w:sz w:val="22"/>
+          <w:szCs w:val="22"/>
+          <w:lang w:val="en-ZA"/>
+        </w:rPr>
+      </w:pPr>
+      <w:r>
+        <w:rPr>
+          <w:rFonts w:hint="default" w:ascii="Arial" w:hAnsi="Arial" w:cs="Arial"/>
+          <w:sz w:val="22"/>
+          <w:szCs w:val="22"/>
+          <w:lang w:val="en-ZA"/>
+        </w:rPr>
+        <w:t>Duration: 03 February 2023 - 06 February 2023</w:t>
+      </w:r>
+    </w:p>
+    <w:p>
+      <w:pPr>
+        <w:numPr>
+          <w:ilvl w:val="0"/>
+          <w:numId w:val="3"/>
+        </w:numPr>
+        <w:tabs>
+          <w:tab w:val="clear" w:pos="840"/>
+        </w:tabs>
+        <w:spacing w:line="240" w:lineRule="auto"/>
+        <w:ind w:left="840" w:leftChars="0" w:hanging="420" w:firstLineChars="0"/>
+        <w:rPr>
+          <w:rFonts w:hint="default" w:ascii="Arial" w:hAnsi="Arial" w:cs="Arial"/>
+          <w:sz w:val="22"/>
+          <w:szCs w:val="22"/>
+          <w:lang w:val="en-ZA"/>
+        </w:rPr>
+      </w:pPr>
+      <w:r>
+        <w:rPr>
+          <w:rFonts w:hint="default" w:ascii="Arial" w:hAnsi="Arial" w:cs="Arial"/>
+          <w:sz w:val="22"/>
+          <w:szCs w:val="22"/>
+          <w:lang w:val="en-ZA"/>
+        </w:rPr>
+        <w:t>Team size: 1</w:t>
+      </w:r>
+    </w:p>
+    <w:p>
+      <w:pPr>
+        <w:numPr>
+          <w:ilvl w:val="0"/>
+          <w:numId w:val="3"/>
+        </w:numPr>
+        <w:tabs>
+          <w:tab w:val="clear" w:pos="840"/>
+        </w:tabs>
+        <w:spacing w:line="240" w:lineRule="auto"/>
+        <w:ind w:left="840" w:leftChars="0" w:hanging="420" w:firstLineChars="0"/>
+        <w:rPr>
+          <w:rFonts w:hint="default" w:ascii="Arial" w:hAnsi="Arial" w:cs="Arial"/>
+          <w:sz w:val="22"/>
+          <w:szCs w:val="22"/>
+          <w:lang w:val="en-ZA"/>
+        </w:rPr>
+      </w:pPr>
+      <w:r>
+        <w:rPr>
+          <w:rFonts w:hint="default" w:ascii="Arial" w:hAnsi="Arial" w:cs="Arial"/>
+          <w:sz w:val="22"/>
+          <w:szCs w:val="22"/>
+          <w:lang w:val="en-ZA"/>
+        </w:rPr>
+        <w:t>Role: Database developer</w:t>
+      </w:r>
+    </w:p>
+    <w:p>
+      <w:pPr>
+        <w:numPr>
+          <w:ilvl w:val="0"/>
+          <w:numId w:val="3"/>
+        </w:numPr>
+        <w:tabs>
+          <w:tab w:val="clear" w:pos="840"/>
+        </w:tabs>
+        <w:spacing w:line="240" w:lineRule="auto"/>
+        <w:ind w:left="840" w:leftChars="0" w:hanging="420" w:firstLineChars="0"/>
+        <w:rPr>
+          <w:rFonts w:hint="default" w:ascii="Arial" w:hAnsi="Arial" w:cs="Arial"/>
+          <w:sz w:val="22"/>
+          <w:szCs w:val="22"/>
+          <w:lang w:val="en-ZA"/>
+        </w:rPr>
+      </w:pPr>
+      <w:r>
+        <w:rPr>
+          <w:rFonts w:hint="default" w:ascii="Arial" w:hAnsi="Arial" w:cs="Arial"/>
+          <w:sz w:val="22"/>
+          <w:szCs w:val="22"/>
+          <w:lang w:val="en-ZA"/>
+        </w:rPr>
+        <w:t>Tools:MySQL, MySQL workbench</w:t>
+      </w:r>
+    </w:p>
+    <w:p>
+      <w:pPr>
+        <w:numPr>
+          <w:ilvl w:val="0"/>
+          <w:numId w:val="0"/>
+        </w:numPr>
+        <w:spacing w:line="240" w:lineRule="auto"/>
+        <w:rPr>
+          <w:rFonts w:hint="default" w:ascii="Arial" w:hAnsi="Arial" w:cs="Arial"/>
+          <w:sz w:val="22"/>
+          <w:szCs w:val="22"/>
+          <w:lang w:val="en-ZA"/>
+        </w:rPr>
+      </w:pPr>
+      <w:r>
+        <w:rPr>
+          <w:rFonts w:hint="default" w:ascii="Arial" w:hAnsi="Arial" w:cs="Arial"/>
+          <w:sz w:val="22"/>
+          <w:szCs w:val="22"/>
+          <w:lang w:val="en-ZA"/>
+        </w:rPr>
+        <w:t>A small school database that keeps track of which students and teachers. The Database simplifies checking which student is assigned to a certain teacher along with the subjects the students enrolled for like wise a teacher inspected on their assigned students and subjects they teach.</w:t>
+      </w:r>
+    </w:p>
+    <w:p>
+      <w:pPr>
+        <w:numPr>
+          <w:ilvl w:val="0"/>
+          <w:numId w:val="0"/>
+        </w:numPr>
+        <w:spacing w:line="240" w:lineRule="auto"/>
+        <w:rPr>
+          <w:rFonts w:hint="default" w:ascii="Arial" w:hAnsi="Arial" w:cs="Arial"/>
+          <w:sz w:val="22"/>
+          <w:szCs w:val="22"/>
+          <w:lang w:val="en-ZA"/>
+        </w:rPr>
+      </w:pPr>
+    </w:p>
+    <w:p>
+      <w:pPr>
+        <w:numPr>
+          <w:ilvl w:val="0"/>
+          <w:numId w:val="0"/>
+        </w:numPr>
+        <w:spacing w:line="240" w:lineRule="auto"/>
+        <w:rPr>
+          <w:rFonts w:hint="default" w:ascii="Arial" w:hAnsi="Arial" w:cs="Arial"/>
+          <w:sz w:val="22"/>
+          <w:szCs w:val="22"/>
+          <w:lang w:val="en-ZA"/>
+        </w:rPr>
+      </w:pPr>
+      <w:r>
+        <w:rPr>
+          <w:rFonts w:hint="default" w:ascii="Arial" w:hAnsi="Arial" w:cs="Arial"/>
+          <w:sz w:val="22"/>
+          <w:szCs w:val="22"/>
+          <w:lang w:val="en-ZA"/>
+        </w:rPr>
+        <w:t>2 NextFarm.shop</w:t>
+      </w:r>
+    </w:p>
+    <w:p>
+      <w:pPr>
+        <w:numPr>
+          <w:ilvl w:val="0"/>
+          <w:numId w:val="3"/>
+        </w:numPr>
+        <w:tabs>
+          <w:tab w:val="clear" w:pos="840"/>
+        </w:tabs>
+        <w:spacing w:line="240" w:lineRule="auto"/>
+        <w:ind w:left="840" w:leftChars="0" w:hanging="420" w:firstLineChars="0"/>
+        <w:rPr>
+          <w:rFonts w:hint="default" w:ascii="Arial" w:hAnsi="Arial" w:cs="Arial"/>
+          <w:sz w:val="22"/>
+          <w:szCs w:val="22"/>
+          <w:lang w:val="en-ZA"/>
+        </w:rPr>
+      </w:pPr>
+      <w:r>
+        <w:rPr>
+          <w:rFonts w:hint="default" w:ascii="Arial" w:hAnsi="Arial" w:cs="Arial"/>
+          <w:sz w:val="22"/>
+          <w:szCs w:val="22"/>
+          <w:lang w:val="en-ZA"/>
+        </w:rPr>
+        <w:t>Duration: 07 june 2021 - 15 November 2021</w:t>
+      </w:r>
+    </w:p>
+    <w:p>
+      <w:pPr>
+        <w:numPr>
+          <w:ilvl w:val="0"/>
+          <w:numId w:val="3"/>
+        </w:numPr>
+        <w:tabs>
+          <w:tab w:val="clear" w:pos="840"/>
+        </w:tabs>
+        <w:spacing w:line="240" w:lineRule="auto"/>
+        <w:ind w:left="840" w:leftChars="0" w:hanging="420" w:firstLineChars="0"/>
+        <w:rPr>
+          <w:rFonts w:hint="default" w:ascii="Arial" w:hAnsi="Arial" w:cs="Arial"/>
+          <w:sz w:val="22"/>
+          <w:szCs w:val="22"/>
+          <w:lang w:val="en-ZA"/>
+        </w:rPr>
+      </w:pPr>
+      <w:r>
+        <w:rPr>
+          <w:rFonts w:hint="default" w:ascii="Arial" w:hAnsi="Arial" w:cs="Arial"/>
+          <w:sz w:val="22"/>
+          <w:szCs w:val="22"/>
+          <w:lang w:val="en-ZA"/>
+        </w:rPr>
+        <w:t>Team size:6</w:t>
+      </w:r>
+    </w:p>
+    <w:p>
+      <w:pPr>
+        <w:numPr>
+          <w:ilvl w:val="0"/>
+          <w:numId w:val="3"/>
+        </w:numPr>
+        <w:tabs>
+          <w:tab w:val="clear" w:pos="840"/>
+        </w:tabs>
+        <w:spacing w:line="240" w:lineRule="auto"/>
+        <w:ind w:left="840" w:leftChars="0" w:hanging="420" w:firstLineChars="0"/>
+        <w:rPr>
+          <w:rFonts w:hint="default" w:ascii="Arial" w:hAnsi="Arial" w:cs="Arial"/>
+          <w:sz w:val="22"/>
+          <w:szCs w:val="22"/>
+          <w:lang w:val="en-ZA"/>
+        </w:rPr>
+      </w:pPr>
+      <w:r>
+        <w:rPr>
+          <w:rFonts w:hint="default" w:ascii="Arial" w:hAnsi="Arial" w:cs="Arial"/>
+          <w:sz w:val="22"/>
+          <w:szCs w:val="22"/>
+          <w:lang w:val="en-ZA"/>
+        </w:rPr>
+        <w:t>Role: Database Administrator</w:t>
+      </w:r>
+    </w:p>
+    <w:p>
+      <w:pPr>
+        <w:numPr>
+          <w:ilvl w:val="0"/>
+          <w:numId w:val="3"/>
+        </w:numPr>
+        <w:tabs>
+          <w:tab w:val="clear" w:pos="840"/>
+        </w:tabs>
+        <w:spacing w:line="240" w:lineRule="auto"/>
+        <w:ind w:left="840" w:leftChars="0" w:hanging="420" w:firstLineChars="0"/>
+        <w:rPr>
+          <w:rFonts w:hint="default" w:ascii="Arial" w:hAnsi="Arial" w:cs="Arial"/>
+          <w:sz w:val="22"/>
+          <w:szCs w:val="22"/>
+          <w:lang w:val="en-ZA"/>
+        </w:rPr>
+      </w:pPr>
+      <w:r>
+        <w:rPr>
+          <w:rFonts w:hint="default" w:ascii="Arial" w:hAnsi="Arial" w:cs="Arial"/>
+          <w:sz w:val="22"/>
+          <w:szCs w:val="22"/>
+          <w:lang w:val="en-ZA"/>
+        </w:rPr>
+        <w:t>Tools: Django,Python,MySQL,Javascipt,HTML,CSS</w:t>
+      </w:r>
+    </w:p>
+    <w:p>
+      <w:pPr>
+        <w:numPr>
+          <w:ilvl w:val="0"/>
+          <w:numId w:val="0"/>
+        </w:numPr>
+        <w:spacing w:line="240" w:lineRule="auto"/>
+        <w:rPr>
+          <w:rFonts w:hint="default" w:ascii="Arial" w:hAnsi="Arial" w:cs="Arial"/>
+          <w:sz w:val="22"/>
+          <w:szCs w:val="22"/>
+          <w:lang w:val="en-ZA"/>
+        </w:rPr>
+      </w:pPr>
+      <w:r>
+        <w:rPr>
+          <w:rFonts w:hint="default" w:ascii="Arial" w:hAnsi="Arial" w:cs="Arial"/>
+          <w:sz w:val="22"/>
+          <w:szCs w:val="22"/>
+          <w:lang w:val="en-ZA"/>
+        </w:rPr>
+        <w:t>A 3 tier e commerce system that solves farmer to consumer problems of identification ,location and delivery. A consumer can make orders direct to the farmer without having to call ,do meet-ups and arrange for delivery to their home or business. A farmer can place their available products on the site and receive order through the email or check via the website and arrange for delivery to the consumer.</w:t>
+      </w:r>
+    </w:p>
+    <w:p>
+      <w:pPr>
+        <w:numPr>
+          <w:ilvl w:val="0"/>
+          <w:numId w:val="0"/>
+        </w:numPr>
+        <w:spacing w:line="240" w:lineRule="auto"/>
+        <w:rPr>
+          <w:rFonts w:hint="default" w:ascii="Arial" w:hAnsi="Arial" w:cs="Arial"/>
+          <w:sz w:val="22"/>
+          <w:szCs w:val="22"/>
+          <w:lang w:val="en-ZA"/>
         </w:rPr>
       </w:pPr>
     </w:p>
@@ -1936,62 +2171,48 @@
         <w:spacing w:line="240" w:lineRule="auto"/>
         <w:rPr>
           <w:rFonts w:hint="default" w:ascii="Arial" w:hAnsi="Arial" w:cs="Arial"/>
+          <w:sz w:val="22"/>
+          <w:szCs w:val="22"/>
+          <w:lang w:val="en-ZA"/>
+        </w:rPr>
+      </w:pPr>
+      <w:r>
+        <w:rPr>
+          <w:rFonts w:hint="default" w:ascii="Arial" w:hAnsi="Arial" w:cs="Arial"/>
+          <w:sz w:val="22"/>
+          <w:szCs w:val="22"/>
+          <w:lang w:val="en-ZA"/>
+        </w:rPr>
+        <w:t>Software Development(DSO34AT &amp; DSO34BT)</w:t>
+      </w:r>
+    </w:p>
+    <w:p>
+      <w:pPr>
+        <w:spacing w:line="240" w:lineRule="auto"/>
+        <w:rPr>
+          <w:rFonts w:hint="default" w:ascii="Arial" w:hAnsi="Arial" w:cs="Arial"/>
+          <w:sz w:val="22"/>
+          <w:szCs w:val="22"/>
+          <w:lang w:val="en-ZA"/>
+        </w:rPr>
+      </w:pPr>
+      <w:r>
+        <w:rPr>
+          <w:rFonts w:hint="default" w:ascii="Arial" w:hAnsi="Arial" w:cs="Arial"/>
+          <w:sz w:val="22"/>
+          <w:szCs w:val="22"/>
+          <w:lang w:val="en-ZA"/>
+        </w:rPr>
+        <w:t>Information Systems(ISY34AT &amp; ISY3BT)</w:t>
+      </w:r>
+    </w:p>
+    <w:p>
+      <w:pPr>
+        <w:spacing w:line="240" w:lineRule="auto"/>
+        <w:rPr>
+          <w:rFonts w:hint="default" w:ascii="Arial" w:hAnsi="Arial" w:cs="Arial"/>
           <w:sz w:val="24"/>
           <w:szCs w:val="24"/>
-          <w:lang w:val="en-ZA"/>
-        </w:rPr>
-      </w:pPr>
-      <w:r>
-        <w:rPr>
-          <w:rFonts w:hint="default" w:ascii="Arial" w:hAnsi="Arial" w:cs="Arial"/>
-          <w:sz w:val="24"/>
-          <w:szCs w:val="24"/>
-          <w:lang w:val="en-ZA"/>
-        </w:rPr>
-        <w:t>Software Development(DSO34AT &amp; DSO34BT)</w:t>
-      </w:r>
-    </w:p>
-    <w:p>
-      <w:pPr>
-        <w:spacing w:line="240" w:lineRule="auto"/>
-        <w:rPr>
-          <w:rFonts w:hint="default" w:ascii="Arial" w:hAnsi="Arial" w:cs="Arial"/>
-          <w:sz w:val="24"/>
-          <w:szCs w:val="24"/>
-          <w:lang w:val="en-ZA"/>
-        </w:rPr>
-      </w:pPr>
-      <w:r>
-        <w:rPr>
-          <w:rFonts w:hint="default" w:ascii="Arial" w:hAnsi="Arial" w:cs="Arial"/>
-          <w:sz w:val="24"/>
-          <w:szCs w:val="24"/>
-          <w:lang w:val="en-ZA"/>
-        </w:rPr>
-        <w:t>Information Systems(ISY34AT &amp; ISY3BT)</w:t>
-      </w:r>
-    </w:p>
-    <w:p>
-      <w:pPr>
-        <w:spacing w:line="240" w:lineRule="auto"/>
-        <w:rPr>
-          <w:rFonts w:hint="default" w:ascii="Arial" w:hAnsi="Arial" w:cs="Arial"/>
-          <w:b/>
-          <w:bCs/>
-          <w:sz w:val="24"/>
-          <w:szCs w:val="24"/>
-          <w:lang w:val="en-ZA"/>
-        </w:rPr>
-      </w:pPr>
-    </w:p>
-    <w:p>
-      <w:pPr>
-        <w:spacing w:line="240" w:lineRule="auto"/>
-        <w:rPr>
-          <w:rFonts w:hint="default" w:ascii="Arial" w:hAnsi="Arial" w:cs="Arial"/>
-          <w:sz w:val="24"/>
-          <w:szCs w:val="24"/>
-          <w:u w:val="none"/>
           <w:lang w:val="en-ZA"/>
         </w:rPr>
       </w:pPr>
@@ -2030,12 +2251,6 @@
             <w:insideH w:val="single" w:color="auto" w:sz="4" w:space="0"/>
             <w:insideV w:val="single" w:color="auto" w:sz="4" w:space="0"/>
           </w:tblBorders>
-          <w:tblCellMar>
-            <w:top w:w="0" w:type="dxa"/>
-            <w:left w:w="108" w:type="dxa"/>
-            <w:bottom w:w="0" w:type="dxa"/>
-            <w:right w:w="108" w:type="dxa"/>
-          </w:tblCellMar>
         </w:tblPrEx>
         <w:trPr>
           <w:trHeight w:val="330" w:hRule="atLeast"/>
@@ -2098,20 +2313,20 @@
         <w:pStyle w:val="44"/>
         <w:numPr>
           <w:ilvl w:val="0"/>
-          <w:numId w:val="5"/>
+          <w:numId w:val="4"/>
         </w:numPr>
         <w:spacing w:line="240" w:lineRule="auto"/>
         <w:rPr>
           <w:rFonts w:ascii="Arial" w:hAnsi="Arial" w:cs="Arial"/>
-          <w:sz w:val="24"/>
-          <w:szCs w:val="24"/>
-        </w:rPr>
-      </w:pPr>
-      <w:r>
-        <w:rPr>
-          <w:rFonts w:hint="default" w:ascii="Arial" w:hAnsi="Arial" w:cs="Arial"/>
-          <w:sz w:val="24"/>
-          <w:szCs w:val="24"/>
+          <w:sz w:val="22"/>
+          <w:szCs w:val="22"/>
+        </w:rPr>
+      </w:pPr>
+      <w:r>
+        <w:rPr>
+          <w:rFonts w:hint="default" w:ascii="Arial" w:hAnsi="Arial" w:cs="Arial"/>
+          <w:sz w:val="22"/>
+          <w:szCs w:val="22"/>
           <w:lang w:val="en-ZA"/>
         </w:rPr>
         <w:t>CISCO: NDG Linux Essentials certificate of completion</w:t>
@@ -2122,48 +2337,37 @@
         <w:pStyle w:val="44"/>
         <w:numPr>
           <w:ilvl w:val="0"/>
-          <w:numId w:val="5"/>
+          <w:numId w:val="4"/>
         </w:numPr>
         <w:spacing w:line="240" w:lineRule="auto"/>
         <w:rPr>
           <w:rFonts w:ascii="Arial" w:hAnsi="Arial" w:cs="Arial"/>
-          <w:sz w:val="24"/>
-          <w:szCs w:val="24"/>
-        </w:rPr>
-      </w:pPr>
-      <w:r>
-        <w:rPr>
-          <w:rFonts w:hint="default" w:ascii="Arial" w:hAnsi="Arial" w:cs="Arial"/>
-          <w:sz w:val="24"/>
-          <w:szCs w:val="24"/>
-          <w:lang w:val="en-ZA"/>
-        </w:rPr>
-        <w:t>CISCO:</w:t>
-      </w:r>
-      <w:bookmarkStart w:id="0" w:name="_GoBack"/>
-      <w:bookmarkEnd w:id="0"/>
-      <w:r>
-        <w:rPr>
-          <w:rFonts w:hint="default" w:ascii="Arial" w:hAnsi="Arial" w:cs="Arial"/>
-          <w:sz w:val="24"/>
-          <w:szCs w:val="24"/>
-          <w:lang w:val="en-ZA"/>
-        </w:rPr>
-        <w:t xml:space="preserve"> PCAP </w:t>
-      </w:r>
-      <w:r>
-        <w:rPr>
-          <w:rFonts w:ascii="Arial" w:hAnsi="Arial" w:cs="Arial"/>
-          <w:sz w:val="24"/>
-          <w:szCs w:val="24"/>
+          <w:sz w:val="22"/>
+          <w:szCs w:val="22"/>
+        </w:rPr>
+      </w:pPr>
+      <w:r>
+        <w:rPr>
+          <w:rFonts w:hint="default" w:ascii="Arial" w:hAnsi="Arial" w:cs="Arial"/>
+          <w:sz w:val="22"/>
+          <w:szCs w:val="22"/>
+          <w:lang w:val="en-ZA"/>
+        </w:rPr>
+        <w:t xml:space="preserve">CISCO: PCAP </w:t>
+      </w:r>
+      <w:r>
+        <w:rPr>
+          <w:rFonts w:ascii="Arial" w:hAnsi="Arial" w:cs="Arial"/>
+          <w:sz w:val="22"/>
+          <w:szCs w:val="22"/>
         </w:rPr>
         <w:t>Programming Essentials in Python</w:t>
       </w:r>
       <w:r>
         <w:rPr>
           <w:rFonts w:hint="default" w:ascii="Arial" w:hAnsi="Arial" w:cs="Arial"/>
-          <w:sz w:val="24"/>
-          <w:szCs w:val="24"/>
+          <w:sz w:val="22"/>
+          <w:szCs w:val="22"/>
           <w:lang w:val="en-ZA"/>
         </w:rPr>
         <w:t xml:space="preserve"> certificate of completion</w:t>
@@ -2349,15 +2553,15 @@
               <w:spacing w:after="0" w:line="240" w:lineRule="auto"/>
               <w:rPr>
                 <w:rFonts w:ascii="Arial" w:hAnsi="Arial" w:cs="Arial"/>
-                <w:sz w:val="24"/>
-                <w:szCs w:val="24"/>
+                <w:sz w:val="22"/>
+                <w:szCs w:val="22"/>
               </w:rPr>
             </w:pPr>
             <w:r>
               <w:rPr>
                 <w:rFonts w:ascii="Arial" w:hAnsi="Arial" w:cs="Arial"/>
-                <w:sz w:val="24"/>
-                <w:szCs w:val="24"/>
+                <w:sz w:val="22"/>
+                <w:szCs w:val="22"/>
               </w:rPr>
               <w:t>Name</w:t>
             </w:r>
@@ -2372,15 +2576,15 @@
               <w:spacing w:after="0" w:line="240" w:lineRule="auto"/>
               <w:rPr>
                 <w:rFonts w:ascii="Arial" w:hAnsi="Arial" w:cs="Arial"/>
-                <w:sz w:val="24"/>
-                <w:szCs w:val="24"/>
+                <w:sz w:val="22"/>
+                <w:szCs w:val="22"/>
               </w:rPr>
             </w:pPr>
             <w:r>
               <w:rPr>
                 <w:rFonts w:ascii="Arial" w:hAnsi="Arial" w:cs="Arial"/>
-                <w:sz w:val="24"/>
-                <w:szCs w:val="24"/>
+                <w:sz w:val="22"/>
+                <w:szCs w:val="22"/>
               </w:rPr>
               <w:t>Relationship</w:t>
             </w:r>
@@ -2395,15 +2599,15 @@
               <w:spacing w:after="0" w:line="240" w:lineRule="auto"/>
               <w:rPr>
                 <w:rFonts w:ascii="Arial" w:hAnsi="Arial" w:cs="Arial"/>
-                <w:sz w:val="24"/>
-                <w:szCs w:val="24"/>
+                <w:sz w:val="22"/>
+                <w:szCs w:val="22"/>
               </w:rPr>
             </w:pPr>
             <w:r>
               <w:rPr>
                 <w:rFonts w:ascii="Arial" w:hAnsi="Arial" w:cs="Arial"/>
-                <w:sz w:val="24"/>
-                <w:szCs w:val="24"/>
+                <w:sz w:val="22"/>
+                <w:szCs w:val="22"/>
               </w:rPr>
               <w:t>Contact</w:t>
             </w:r>
@@ -2439,15 +2643,15 @@
               <w:spacing w:after="0" w:line="240" w:lineRule="auto"/>
               <w:rPr>
                 <w:rFonts w:ascii="Arial" w:hAnsi="Arial" w:cs="Arial"/>
-                <w:sz w:val="24"/>
-                <w:szCs w:val="24"/>
+                <w:sz w:val="22"/>
+                <w:szCs w:val="22"/>
               </w:rPr>
             </w:pPr>
             <w:r>
               <w:rPr>
                 <w:rFonts w:ascii="Arial" w:hAnsi="Arial" w:cs="Arial"/>
-                <w:sz w:val="24"/>
-                <w:szCs w:val="24"/>
+                <w:sz w:val="22"/>
+                <w:szCs w:val="22"/>
               </w:rPr>
               <w:t>Mr Dan Masethe</w:t>
             </w:r>
@@ -2462,15 +2666,15 @@
               <w:spacing w:after="0" w:line="240" w:lineRule="auto"/>
               <w:rPr>
                 <w:rFonts w:ascii="Arial" w:hAnsi="Arial" w:cs="Arial"/>
-                <w:sz w:val="24"/>
-                <w:szCs w:val="24"/>
+                <w:sz w:val="22"/>
+                <w:szCs w:val="22"/>
               </w:rPr>
             </w:pPr>
             <w:r>
               <w:rPr>
                 <w:rFonts w:ascii="Arial" w:hAnsi="Arial" w:cs="Arial"/>
-                <w:sz w:val="24"/>
-                <w:szCs w:val="24"/>
+                <w:sz w:val="22"/>
+                <w:szCs w:val="22"/>
               </w:rPr>
               <w:t>Lecture &amp; HOD</w:t>
             </w:r>
@@ -2480,8 +2684,8 @@
               <w:spacing w:after="0" w:line="240" w:lineRule="auto"/>
               <w:rPr>
                 <w:rFonts w:ascii="Arial" w:hAnsi="Arial" w:cs="Arial"/>
-                <w:sz w:val="24"/>
-                <w:szCs w:val="24"/>
+                <w:sz w:val="22"/>
+                <w:szCs w:val="22"/>
               </w:rPr>
             </w:pPr>
           </w:p>
@@ -2495,15 +2699,15 @@
               <w:spacing w:after="0" w:line="240" w:lineRule="auto"/>
               <w:rPr>
                 <w:rFonts w:ascii="Arial" w:hAnsi="Arial" w:cs="Arial"/>
-                <w:sz w:val="24"/>
-                <w:szCs w:val="24"/>
+                <w:sz w:val="22"/>
+                <w:szCs w:val="22"/>
               </w:rPr>
             </w:pPr>
             <w:r>
               <w:rPr>
                 <w:rFonts w:ascii="Arial" w:hAnsi="Arial" w:cs="Arial"/>
-                <w:sz w:val="24"/>
-                <w:szCs w:val="24"/>
+                <w:sz w:val="22"/>
+                <w:szCs w:val="22"/>
               </w:rPr>
               <w:t>0123829714</w:t>
             </w:r>
@@ -2539,15 +2743,15 @@
               <w:spacing w:after="0" w:line="240" w:lineRule="auto"/>
               <w:rPr>
                 <w:rFonts w:ascii="Arial" w:hAnsi="Arial" w:cs="Arial"/>
-                <w:sz w:val="24"/>
-                <w:szCs w:val="24"/>
+                <w:sz w:val="22"/>
+                <w:szCs w:val="22"/>
               </w:rPr>
             </w:pPr>
             <w:r>
               <w:rPr>
                 <w:rFonts w:ascii="Arial" w:hAnsi="Arial" w:cs="Arial"/>
-                <w:sz w:val="24"/>
-                <w:szCs w:val="24"/>
+                <w:sz w:val="22"/>
+                <w:szCs w:val="22"/>
               </w:rPr>
               <w:t>Mr Lehumo Mogane</w:t>
             </w:r>
@@ -2562,15 +2766,15 @@
               <w:spacing w:after="0" w:line="240" w:lineRule="auto"/>
               <w:rPr>
                 <w:rFonts w:ascii="Arial" w:hAnsi="Arial" w:cs="Arial"/>
-                <w:sz w:val="24"/>
-                <w:szCs w:val="24"/>
+                <w:sz w:val="22"/>
+                <w:szCs w:val="22"/>
               </w:rPr>
             </w:pPr>
             <w:r>
               <w:rPr>
                 <w:rFonts w:ascii="Arial" w:hAnsi="Arial" w:cs="Arial"/>
-                <w:sz w:val="24"/>
-                <w:szCs w:val="24"/>
+                <w:sz w:val="22"/>
+                <w:szCs w:val="22"/>
               </w:rPr>
               <w:t>Mentor</w:t>
             </w:r>
@@ -2585,15 +2789,15 @@
               <w:spacing w:after="0" w:line="240" w:lineRule="auto"/>
               <w:rPr>
                 <w:rFonts w:ascii="Arial" w:hAnsi="Arial" w:cs="Arial"/>
-                <w:sz w:val="24"/>
-                <w:szCs w:val="24"/>
+                <w:sz w:val="22"/>
+                <w:szCs w:val="22"/>
               </w:rPr>
             </w:pPr>
             <w:r>
               <w:rPr>
                 <w:rFonts w:ascii="Arial" w:hAnsi="Arial" w:cs="Arial"/>
-                <w:sz w:val="24"/>
-                <w:szCs w:val="24"/>
+                <w:sz w:val="22"/>
+                <w:szCs w:val="22"/>
               </w:rPr>
               <w:t>0792711623</w:t>
             </w:r>
@@ -2629,16 +2833,16 @@
               <w:spacing w:after="0" w:line="240" w:lineRule="auto"/>
               <w:rPr>
                 <w:rFonts w:hint="default" w:ascii="Arial" w:hAnsi="Arial" w:cs="Arial"/>
-                <w:sz w:val="24"/>
-                <w:szCs w:val="24"/>
+                <w:sz w:val="22"/>
+                <w:szCs w:val="22"/>
                 <w:lang w:val="en-ZA"/>
               </w:rPr>
             </w:pPr>
             <w:r>
               <w:rPr>
                 <w:rFonts w:hint="default" w:ascii="Arial" w:hAnsi="Arial" w:cs="Arial"/>
-                <w:sz w:val="24"/>
-                <w:szCs w:val="24"/>
+                <w:sz w:val="22"/>
+                <w:szCs w:val="22"/>
                 <w:lang w:val="en-ZA"/>
               </w:rPr>
               <w:t>Mr Pheto Malele</w:t>
@@ -2654,15 +2858,15 @@
               <w:spacing w:after="0" w:line="240" w:lineRule="auto"/>
               <w:rPr>
                 <w:rFonts w:ascii="Arial" w:hAnsi="Arial" w:cs="Arial"/>
-                <w:sz w:val="24"/>
-                <w:szCs w:val="24"/>
+                <w:sz w:val="22"/>
+                <w:szCs w:val="22"/>
               </w:rPr>
             </w:pPr>
             <w:r>
               <w:rPr>
                 <w:rFonts w:ascii="Arial" w:hAnsi="Arial" w:cs="Arial"/>
-                <w:sz w:val="24"/>
-                <w:szCs w:val="24"/>
+                <w:sz w:val="22"/>
+                <w:szCs w:val="22"/>
               </w:rPr>
               <w:t>Colleague</w:t>
             </w:r>
@@ -2677,24 +2881,24 @@
               <w:spacing w:after="0" w:line="240" w:lineRule="auto"/>
               <w:rPr>
                 <w:rFonts w:hint="default" w:ascii="Arial" w:hAnsi="Arial" w:cs="Arial"/>
-                <w:sz w:val="24"/>
-                <w:szCs w:val="24"/>
+                <w:sz w:val="22"/>
+                <w:szCs w:val="22"/>
                 <w:lang w:val="en-ZA"/>
               </w:rPr>
             </w:pPr>
             <w:r>
               <w:rPr>
                 <w:rFonts w:ascii="Arial" w:hAnsi="Arial" w:cs="Arial"/>
-                <w:sz w:val="24"/>
-                <w:szCs w:val="24"/>
+                <w:sz w:val="22"/>
+                <w:szCs w:val="22"/>
               </w:rPr>
               <w:t>06</w:t>
             </w:r>
             <w:r>
               <w:rPr>
                 <w:rFonts w:hint="default" w:ascii="Arial" w:hAnsi="Arial" w:cs="Arial"/>
-                <w:sz w:val="24"/>
-                <w:szCs w:val="24"/>
+                <w:sz w:val="22"/>
+                <w:szCs w:val="22"/>
                 <w:lang w:val="en-ZA"/>
               </w:rPr>
               <w:t>39745046</w:t>
@@ -2716,6 +2920,12 @@
     <w:sectPr>
       <w:pgSz w:w="11906" w:h="16838"/>
       <w:pgMar w:top="720" w:right="720" w:bottom="720" w:left="720" w:header="708" w:footer="708" w:gutter="0"/>
+      <w:pgBorders>
+        <w:top w:val="none" w:sz="0" w:space="0"/>
+        <w:left w:val="none" w:sz="0" w:space="0"/>
+        <w:bottom w:val="none" w:sz="0" w:space="0"/>
+        <w:right w:val="none" w:sz="0" w:space="0"/>
+      </w:pgBorders>
       <w:cols w:space="708" w:num="1"/>
       <w:docGrid w:linePitch="360" w:charSpace="0"/>
     </w:sectPr>
@@ -2776,19 +2986,19 @@
 <file path=word/numbering.xml><?xml version="1.0" encoding="utf-8"?>
 <w:numbering xmlns:wpc="http://schemas.microsoft.com/office/word/2010/wordprocessingCanvas" xmlns:mc="http://schemas.openxmlformats.org/markup-compatibility/2006" xmlns:o="urn:schemas-microsoft-com:office:office" xmlns:r="http://schemas.openxmlformats.org/officeDocument/2006/relationships" xmlns:m="http://schemas.openxmlformats.org/officeDocument/2006/math" xmlns:v="urn:schemas-microsoft-com:vml" xmlns:wp14="http://schemas.microsoft.com/office/word/2010/wordprocessingDrawing" xmlns:wp="http://schemas.openxmlformats.org/drawingml/2006/wordprocessingDrawing" xmlns:w10="urn:schemas-microsoft-com:office:word" xmlns:w="http://schemas.openxmlformats.org/wordprocessingml/2006/main" xmlns:w14="http://schemas.microsoft.com/office/word/2010/wordml" xmlns:wpg="http://schemas.microsoft.com/office/word/2010/wordprocessingGroup" xmlns:wpi="http://schemas.microsoft.com/office/word/2010/wordprocessingInk" xmlns:wne="http://schemas.microsoft.com/office/word/2006/wordml" xmlns:wps="http://schemas.microsoft.com/office/word/2010/wordprocessingShape" xmlns:wpsCustomData="http://www.wps.cn/officeDocument/2013/wpsCustomData" mc:Ignorable="w14 wp14">
   <w:abstractNum w:abstractNumId="0">
-    <w:nsid w:val="F826E105"/>
+    <w:nsid w:val="DFE4DEA2"/>
     <w:multiLevelType w:val="singleLevel"/>
-    <w:tmpl w:val="F826E105"/>
+    <w:tmpl w:val="DFE4DEA2"/>
     <w:lvl w:ilvl="0" w:tentative="0">
       <w:start w:val="1"/>
       <w:numFmt w:val="bullet"/>
-      <w:lvlText w:val=""/>
+      <w:lvlText w:val=""/>
       <w:lvlJc w:val="left"/>
       <w:pPr>
         <w:tabs>
-          <w:tab w:val="left" w:pos="420"/>
+          <w:tab w:val="left" w:pos="840"/>
         </w:tabs>
-        <w:ind w:left="420" w:leftChars="0" w:hanging="420" w:firstLineChars="0"/>
+        <w:ind w:left="840" w:leftChars="0" w:hanging="420" w:firstLineChars="0"/>
       </w:pPr>
       <w:rPr>
         <w:rFonts w:hint="default" w:ascii="Wingdings" w:hAnsi="Wingdings"/>
@@ -2796,6 +3006,27 @@
     </w:lvl>
   </w:abstractNum>
   <w:abstractNum w:abstractNumId="1">
+    <w:nsid w:val="FD373D39"/>
+    <w:multiLevelType w:val="singleLevel"/>
+    <w:tmpl w:val="FD373D39"/>
+    <w:lvl w:ilvl="0" w:tentative="0">
+      <w:start w:val="1"/>
+      <w:numFmt w:val="bullet"/>
+      <w:lvlText w:val=""/>
+      <w:lvlJc w:val="left"/>
+      <w:pPr>
+        <w:tabs>
+          <w:tab w:val="left" w:pos="840"/>
+        </w:tabs>
+        <w:ind w:left="840" w:leftChars="0" w:hanging="420" w:firstLineChars="0"/>
+      </w:pPr>
+      <w:rPr>
+        <w:rFonts w:hint="default" w:ascii="Wingdings" w:hAnsi="Wingdings"/>
+        <w:sz w:val="16"/>
+      </w:rPr>
+    </w:lvl>
+  </w:abstractNum>
+  <w:abstractNum w:abstractNumId="2">
     <w:nsid w:val="170966E6"/>
     <w:multiLevelType w:val="multilevel"/>
     <w:tmpl w:val="170966E6"/>
@@ -2908,7 +3139,7 @@
       </w:rPr>
     </w:lvl>
   </w:abstractNum>
-  <w:abstractNum w:abstractNumId="2">
+  <w:abstractNum w:abstractNumId="3">
     <w:nsid w:val="5B8704B3"/>
     <w:multiLevelType w:val="multilevel"/>
     <w:tmpl w:val="5B8704B3"/>
@@ -3021,153 +3252,17 @@
       </w:rPr>
     </w:lvl>
   </w:abstractNum>
-  <w:abstractNum w:abstractNumId="3">
-    <w:nsid w:val="5BBB616B"/>
-    <w:multiLevelType w:val="multilevel"/>
-    <w:tmpl w:val="5BBB616B"/>
-    <w:lvl w:ilvl="0" w:tentative="0">
-      <w:start w:val="1"/>
-      <w:numFmt w:val="bullet"/>
-      <w:lvlText w:val=""/>
-      <w:lvlJc w:val="left"/>
-      <w:pPr>
-        <w:ind w:left="720" w:hanging="360"/>
-      </w:pPr>
-      <w:rPr>
-        <w:rFonts w:hint="default" w:ascii="Symbol" w:hAnsi="Symbol"/>
-      </w:rPr>
-    </w:lvl>
-    <w:lvl w:ilvl="1" w:tentative="0">
-      <w:start w:val="1"/>
-      <w:numFmt w:val="bullet"/>
-      <w:lvlText w:val="o"/>
-      <w:lvlJc w:val="left"/>
-      <w:pPr>
-        <w:ind w:left="1440" w:hanging="360"/>
-      </w:pPr>
-      <w:rPr>
-        <w:rFonts w:hint="default" w:ascii="Courier New" w:hAnsi="Courier New" w:cs="Courier New"/>
-      </w:rPr>
-    </w:lvl>
-    <w:lvl w:ilvl="2" w:tentative="0">
-      <w:start w:val="1"/>
-      <w:numFmt w:val="bullet"/>
-      <w:lvlText w:val=""/>
-      <w:lvlJc w:val="left"/>
-      <w:pPr>
-        <w:ind w:left="2160" w:hanging="360"/>
-      </w:pPr>
-      <w:rPr>
-        <w:rFonts w:hint="default" w:ascii="Wingdings" w:hAnsi="Wingdings"/>
-      </w:rPr>
-    </w:lvl>
-    <w:lvl w:ilvl="3" w:tentative="0">
-      <w:start w:val="1"/>
-      <w:numFmt w:val="bullet"/>
-      <w:lvlText w:val=""/>
-      <w:lvlJc w:val="left"/>
-      <w:pPr>
-        <w:ind w:left="2880" w:hanging="360"/>
-      </w:pPr>
-      <w:rPr>
-        <w:rFonts w:hint="default" w:ascii="Symbol" w:hAnsi="Symbol"/>
-      </w:rPr>
-    </w:lvl>
-    <w:lvl w:ilvl="4" w:tentative="0">
-      <w:start w:val="1"/>
-      <w:numFmt w:val="bullet"/>
-      <w:lvlText w:val="o"/>
-      <w:lvlJc w:val="left"/>
-      <w:pPr>
-        <w:ind w:left="3600" w:hanging="360"/>
-      </w:pPr>
-      <w:rPr>
-        <w:rFonts w:hint="default" w:ascii="Courier New" w:hAnsi="Courier New" w:cs="Courier New"/>
-      </w:rPr>
-    </w:lvl>
-    <w:lvl w:ilvl="5" w:tentative="0">
-      <w:start w:val="1"/>
-      <w:numFmt w:val="bullet"/>
-      <w:lvlText w:val=""/>
-      <w:lvlJc w:val="left"/>
-      <w:pPr>
-        <w:ind w:left="4320" w:hanging="360"/>
-      </w:pPr>
-      <w:rPr>
-        <w:rFonts w:hint="default" w:ascii="Wingdings" w:hAnsi="Wingdings"/>
-      </w:rPr>
-    </w:lvl>
-    <w:lvl w:ilvl="6" w:tentative="0">
-      <w:start w:val="1"/>
-      <w:numFmt w:val="bullet"/>
-      <w:lvlText w:val=""/>
-      <w:lvlJc w:val="left"/>
-      <w:pPr>
-        <w:ind w:left="5040" w:hanging="360"/>
-      </w:pPr>
-      <w:rPr>
-        <w:rFonts w:hint="default" w:ascii="Symbol" w:hAnsi="Symbol"/>
-      </w:rPr>
-    </w:lvl>
-    <w:lvl w:ilvl="7" w:tentative="0">
-      <w:start w:val="1"/>
-      <w:numFmt w:val="bullet"/>
-      <w:lvlText w:val="o"/>
-      <w:lvlJc w:val="left"/>
-      <w:pPr>
-        <w:ind w:left="5760" w:hanging="360"/>
-      </w:pPr>
-      <w:rPr>
-        <w:rFonts w:hint="default" w:ascii="Courier New" w:hAnsi="Courier New" w:cs="Courier New"/>
-      </w:rPr>
-    </w:lvl>
-    <w:lvl w:ilvl="8" w:tentative="0">
-      <w:start w:val="1"/>
-      <w:numFmt w:val="bullet"/>
-      <w:lvlText w:val=""/>
-      <w:lvlJc w:val="left"/>
-      <w:pPr>
-        <w:ind w:left="6480" w:hanging="360"/>
-      </w:pPr>
-      <w:rPr>
-        <w:rFonts w:hint="default" w:ascii="Wingdings" w:hAnsi="Wingdings"/>
-      </w:rPr>
-    </w:lvl>
-  </w:abstractNum>
-  <w:abstractNum w:abstractNumId="4">
-    <w:nsid w:val="62F858F5"/>
-    <w:multiLevelType w:val="singleLevel"/>
-    <w:tmpl w:val="62F858F5"/>
-    <w:lvl w:ilvl="0" w:tentative="0">
-      <w:start w:val="1"/>
-      <w:numFmt w:val="bullet"/>
-      <w:lvlText w:val=""/>
-      <w:lvlJc w:val="left"/>
-      <w:pPr>
-        <w:tabs>
-          <w:tab w:val="left" w:pos="420"/>
-        </w:tabs>
-        <w:ind w:left="420" w:leftChars="0" w:hanging="420" w:firstLineChars="0"/>
-      </w:pPr>
-      <w:rPr>
-        <w:rFonts w:hint="default" w:ascii="Wingdings" w:hAnsi="Wingdings"/>
-      </w:rPr>
-    </w:lvl>
-  </w:abstractNum>
   <w:num w:numId="1">
-    <w:abstractNumId w:val="2"/>
+    <w:abstractNumId w:val="3"/>
   </w:num>
   <w:num w:numId="2">
-    <w:abstractNumId w:val="3"/>
+    <w:abstractNumId w:val="1"/>
   </w:num>
   <w:num w:numId="3">
-    <w:abstractNumId w:val="4"/>
+    <w:abstractNumId w:val="0"/>
   </w:num>
   <w:num w:numId="4">
-    <w:abstractNumId w:val="0"/>
-  </w:num>
-  <w:num w:numId="5">
-    <w:abstractNumId w:val="1"/>
+    <w:abstractNumId w:val="2"/>
   </w:num>
 </w:numbering>
 </file>
@@ -3269,7 +3364,7 @@
     <w:lsdException w:uiPriority="99" w:name="Body Text Indent 3"/>
     <w:lsdException w:uiPriority="99" w:name="Block Text"/>
     <w:lsdException w:qFormat="1" w:uiPriority="99" w:semiHidden="0" w:name="Hyperlink"/>
-    <w:lsdException w:uiPriority="99" w:name="FollowedHyperlink"/>
+    <w:lsdException w:qFormat="1" w:uiPriority="99" w:name="FollowedHyperlink"/>
     <w:lsdException w:qFormat="1" w:unhideWhenUsed="0" w:uiPriority="22" w:semiHidden="0" w:name="Strong"/>
     <w:lsdException w:qFormat="1" w:unhideWhenUsed="0" w:uiPriority="20" w:semiHidden="0" w:name="Emphasis"/>
     <w:lsdException w:uiPriority="99" w:name="Document Map"/>
@@ -3331,7 +3426,7 @@
     <w:lsdException w:uiPriority="99" w:name="Table Web 2"/>
     <w:lsdException w:uiPriority="99" w:name="Table Web 3"/>
     <w:lsdException w:uiPriority="99" w:name="Balloon Text"/>
-    <w:lsdException w:unhideWhenUsed="0" w:uiPriority="39" w:semiHidden="0" w:name="Table Grid"/>
+    <w:lsdException w:qFormat="1" w:unhideWhenUsed="0" w:uiPriority="39" w:semiHidden="0" w:name="Table Grid"/>
     <w:lsdException w:uiPriority="99" w:name="Table Theme"/>
     <w:lsdException w:qFormat="1" w:unhideWhenUsed="0" w:uiPriority="1" w:semiHidden="0" w:name="No Spacing"/>
     <w:lsdException w:unhideWhenUsed="0" w:uiPriority="60" w:semiHidden="0" w:name="Light Shading"/>
@@ -3745,6 +3840,7 @@
     <w:basedOn w:val="11"/>
     <w:semiHidden/>
     <w:unhideWhenUsed/>
+    <w:qFormat/>
     <w:uiPriority w:val="99"/>
     <w:rPr>
       <w:color w:val="800080"/>
@@ -3796,6 +3892,7 @@
   <w:style w:type="table" w:styleId="19">
     <w:name w:val="Table Grid"/>
     <w:basedOn w:val="12"/>
+    <w:qFormat/>
     <w:uiPriority w:val="39"/>
     <w:pPr>
       <w:spacing w:after="0" w:line="240" w:lineRule="auto"/>
@@ -3938,6 +4035,7 @@
     <w:basedOn w:val="11"/>
     <w:link w:val="6"/>
     <w:semiHidden/>
+    <w:qFormat/>
     <w:uiPriority w:val="9"/>
     <w:rPr>
       <w:rFonts w:asciiTheme="majorHAnsi" w:hAnsiTheme="majorHAnsi" w:eastAsiaTheme="majorEastAsia" w:cstheme="majorBidi"/>

</xml_diff>